<commit_message>
added raw data used for charts
</commit_message>
<xml_diff>
--- a/CS5402 Final Project Report.docx
+++ b/CS5402 Final Project Report.docx
@@ -1,6 +1,6 @@
 
 <file path=word/document.xml><?xml version="1.0" encoding="utf-8"?>
-<w:document xmlns:wpc="http://schemas.microsoft.com/office/word/2010/wordprocessingCanvas" xmlns:mo="http://schemas.microsoft.com/office/mac/office/2008/main" xmlns:mc="http://schemas.openxmlformats.org/markup-compatibility/2006" xmlns:mv="urn:schemas-microsoft-com:mac:vml" xmlns:o="urn:schemas-microsoft-com:office:office" xmlns:r="http://schemas.openxmlformats.org/officeDocument/2006/relationships" xmlns:m="http://schemas.openxmlformats.org/officeDocument/2006/math" xmlns:v="urn:schemas-microsoft-com:vml" xmlns:wp14="http://schemas.microsoft.com/office/word/2010/wordprocessingDrawing" xmlns:wp="http://schemas.openxmlformats.org/drawingml/2006/wordprocessingDrawing" xmlns:w10="urn:schemas-microsoft-com:office:word" xmlns:w="http://schemas.openxmlformats.org/wordprocessingml/2006/main" xmlns:w14="http://schemas.microsoft.com/office/word/2010/wordml" xmlns:w15="http://schemas.microsoft.com/office/word/2012/wordml" xmlns:wpg="http://schemas.microsoft.com/office/word/2010/wordprocessingGroup" xmlns:wpi="http://schemas.microsoft.com/office/word/2010/wordprocessingInk" xmlns:wne="http://schemas.microsoft.com/office/word/2006/wordml" xmlns:wps="http://schemas.microsoft.com/office/word/2010/wordprocessingShape" mc:Ignorable="w14 w15 wp14">
+<w:document xmlns:wpc="http://schemas.microsoft.com/office/word/2010/wordprocessingCanvas" xmlns:cx="http://schemas.microsoft.com/office/drawing/2014/chartex" xmlns:cx1="http://schemas.microsoft.com/office/drawing/2015/9/8/chartex" xmlns:cx2="http://schemas.microsoft.com/office/drawing/2015/10/21/chartex" xmlns:cx3="http://schemas.microsoft.com/office/drawing/2016/5/9/chartex" xmlns:cx4="http://schemas.microsoft.com/office/drawing/2016/5/10/chartex" xmlns:cx5="http://schemas.microsoft.com/office/drawing/2016/5/11/chartex" xmlns:mc="http://schemas.openxmlformats.org/markup-compatibility/2006" xmlns:o="urn:schemas-microsoft-com:office:office" xmlns:r="http://schemas.openxmlformats.org/officeDocument/2006/relationships" xmlns:m="http://schemas.openxmlformats.org/officeDocument/2006/math" xmlns:v="urn:schemas-microsoft-com:vml" xmlns:wp14="http://schemas.microsoft.com/office/word/2010/wordprocessingDrawing" xmlns:wp="http://schemas.openxmlformats.org/drawingml/2006/wordprocessingDrawing" xmlns:w10="urn:schemas-microsoft-com:office:word" xmlns:w="http://schemas.openxmlformats.org/wordprocessingml/2006/main" xmlns:w14="http://schemas.microsoft.com/office/word/2010/wordml" xmlns:w15="http://schemas.microsoft.com/office/word/2012/wordml" xmlns:w16se="http://schemas.microsoft.com/office/word/2015/wordml/symex" xmlns:wpg="http://schemas.microsoft.com/office/word/2010/wordprocessingGroup" xmlns:wpi="http://schemas.microsoft.com/office/word/2010/wordprocessingInk" xmlns:wne="http://schemas.microsoft.com/office/word/2006/wordml" xmlns:wps="http://schemas.microsoft.com/office/word/2010/wordprocessingShape" mc:Ignorable="w14 w15 w16se wp14">
   <w:body>
     <w:p>
       <w:pPr>
@@ -33,7 +33,21 @@
         <w:rPr>
           <w:rFonts w:ascii="Times New Roman" w:hAnsi="Times New Roman" w:cs="Times New Roman"/>
         </w:rPr>
-        <w:t>Drew Buelter and Trevor Ross</w:t>
+        <w:t xml:space="preserve">Drew </w:t>
+      </w:r>
+      <w:proofErr w:type="spellStart"/>
+      <w:r>
+        <w:rPr>
+          <w:rFonts w:ascii="Times New Roman" w:hAnsi="Times New Roman" w:cs="Times New Roman"/>
+        </w:rPr>
+        <w:t>Buelter</w:t>
+      </w:r>
+      <w:proofErr w:type="spellEnd"/>
+      <w:r>
+        <w:rPr>
+          <w:rFonts w:ascii="Times New Roman" w:hAnsi="Times New Roman" w:cs="Times New Roman"/>
+        </w:rPr>
+        <w:t xml:space="preserve"> and Trevor Ross</w:t>
       </w:r>
     </w:p>
     <w:p>
@@ -139,12 +153,14 @@
           <w:rFonts w:ascii="Times New Roman" w:hAnsi="Times New Roman" w:cs="Times New Roman"/>
         </w:rPr>
       </w:pPr>
+      <w:proofErr w:type="spellStart"/>
       <w:r>
         <w:rPr>
           <w:rFonts w:ascii="Times New Roman" w:hAnsi="Times New Roman" w:cs="Times New Roman"/>
         </w:rPr>
         <w:t>Workclass</w:t>
       </w:r>
+      <w:proofErr w:type="spellEnd"/>
     </w:p>
     <w:p>
       <w:pPr>
@@ -179,8 +195,30 @@
         <w:rPr>
           <w:rFonts w:ascii="Times New Roman" w:hAnsi="Times New Roman" w:cs="Times New Roman"/>
         </w:rPr>
-        <w:t>Self-emp-not-inc</w:t>
-      </w:r>
+        <w:t>Self-</w:t>
+      </w:r>
+      <w:proofErr w:type="spellStart"/>
+      <w:r>
+        <w:rPr>
+          <w:rFonts w:ascii="Times New Roman" w:hAnsi="Times New Roman" w:cs="Times New Roman"/>
+        </w:rPr>
+        <w:t>emp</w:t>
+      </w:r>
+      <w:proofErr w:type="spellEnd"/>
+      <w:r>
+        <w:rPr>
+          <w:rFonts w:ascii="Times New Roman" w:hAnsi="Times New Roman" w:cs="Times New Roman"/>
+        </w:rPr>
+        <w:t>-not-</w:t>
+      </w:r>
+      <w:proofErr w:type="spellStart"/>
+      <w:r>
+        <w:rPr>
+          <w:rFonts w:ascii="Times New Roman" w:hAnsi="Times New Roman" w:cs="Times New Roman"/>
+        </w:rPr>
+        <w:t>inc</w:t>
+      </w:r>
+      <w:proofErr w:type="spellEnd"/>
     </w:p>
     <w:p>
       <w:pPr>
@@ -197,8 +235,30 @@
         <w:rPr>
           <w:rFonts w:ascii="Times New Roman" w:hAnsi="Times New Roman" w:cs="Times New Roman"/>
         </w:rPr>
-        <w:t>Self-emp-inc</w:t>
-      </w:r>
+        <w:t>Self-</w:t>
+      </w:r>
+      <w:proofErr w:type="spellStart"/>
+      <w:r>
+        <w:rPr>
+          <w:rFonts w:ascii="Times New Roman" w:hAnsi="Times New Roman" w:cs="Times New Roman"/>
+        </w:rPr>
+        <w:t>emp</w:t>
+      </w:r>
+      <w:proofErr w:type="spellEnd"/>
+      <w:r>
+        <w:rPr>
+          <w:rFonts w:ascii="Times New Roman" w:hAnsi="Times New Roman" w:cs="Times New Roman"/>
+        </w:rPr>
+        <w:t>-</w:t>
+      </w:r>
+      <w:proofErr w:type="spellStart"/>
+      <w:r>
+        <w:rPr>
+          <w:rFonts w:ascii="Times New Roman" w:hAnsi="Times New Roman" w:cs="Times New Roman"/>
+        </w:rPr>
+        <w:t>inc</w:t>
+      </w:r>
+      <w:proofErr w:type="spellEnd"/>
     </w:p>
     <w:p>
       <w:pPr>
@@ -215,8 +275,16 @@
         <w:rPr>
           <w:rFonts w:ascii="Times New Roman" w:hAnsi="Times New Roman" w:cs="Times New Roman"/>
         </w:rPr>
-        <w:t>Federal-gov</w:t>
-      </w:r>
+        <w:t>Federal-</w:t>
+      </w:r>
+      <w:proofErr w:type="spellStart"/>
+      <w:r>
+        <w:rPr>
+          <w:rFonts w:ascii="Times New Roman" w:hAnsi="Times New Roman" w:cs="Times New Roman"/>
+        </w:rPr>
+        <w:t>gov</w:t>
+      </w:r>
+      <w:proofErr w:type="spellEnd"/>
     </w:p>
     <w:p>
       <w:pPr>
@@ -233,8 +301,16 @@
         <w:rPr>
           <w:rFonts w:ascii="Times New Roman" w:hAnsi="Times New Roman" w:cs="Times New Roman"/>
         </w:rPr>
-        <w:t>Local-gov</w:t>
-      </w:r>
+        <w:t>Local-</w:t>
+      </w:r>
+      <w:proofErr w:type="spellStart"/>
+      <w:r>
+        <w:rPr>
+          <w:rFonts w:ascii="Times New Roman" w:hAnsi="Times New Roman" w:cs="Times New Roman"/>
+        </w:rPr>
+        <w:t>gov</w:t>
+      </w:r>
+      <w:proofErr w:type="spellEnd"/>
     </w:p>
     <w:p>
       <w:pPr>
@@ -251,8 +327,16 @@
         <w:rPr>
           <w:rFonts w:ascii="Times New Roman" w:hAnsi="Times New Roman" w:cs="Times New Roman"/>
         </w:rPr>
-        <w:t>State-gov</w:t>
-      </w:r>
+        <w:t>State-</w:t>
+      </w:r>
+      <w:proofErr w:type="spellStart"/>
+      <w:r>
+        <w:rPr>
+          <w:rFonts w:ascii="Times New Roman" w:hAnsi="Times New Roman" w:cs="Times New Roman"/>
+        </w:rPr>
+        <w:t>gov</w:t>
+      </w:r>
+      <w:proofErr w:type="spellEnd"/>
     </w:p>
     <w:p>
       <w:pPr>
@@ -629,8 +713,16 @@
         <w:rPr>
           <w:rFonts w:ascii="Times New Roman" w:hAnsi="Times New Roman" w:cs="Times New Roman"/>
         </w:rPr>
-        <w:t>Machine-op-inspct</w:t>
-      </w:r>
+        <w:t>Machine-op-</w:t>
+      </w:r>
+      <w:proofErr w:type="spellStart"/>
+      <w:r>
+        <w:rPr>
+          <w:rFonts w:ascii="Times New Roman" w:hAnsi="Times New Roman" w:cs="Times New Roman"/>
+        </w:rPr>
+        <w:t>inspct</w:t>
+      </w:r>
+      <w:proofErr w:type="spellEnd"/>
     </w:p>
     <w:p>
       <w:pPr>
@@ -643,11 +735,19 @@
           <w:rFonts w:ascii="Times New Roman" w:hAnsi="Times New Roman" w:cs="Times New Roman"/>
         </w:rPr>
       </w:pPr>
-      <w:r>
-        <w:rPr>
-          <w:rFonts w:ascii="Times New Roman" w:hAnsi="Times New Roman" w:cs="Times New Roman"/>
-        </w:rPr>
-        <w:t>Adm-clerical</w:t>
+      <w:proofErr w:type="spellStart"/>
+      <w:r>
+        <w:rPr>
+          <w:rFonts w:ascii="Times New Roman" w:hAnsi="Times New Roman" w:cs="Times New Roman"/>
+        </w:rPr>
+        <w:t>Adm</w:t>
+      </w:r>
+      <w:proofErr w:type="spellEnd"/>
+      <w:r>
+        <w:rPr>
+          <w:rFonts w:ascii="Times New Roman" w:hAnsi="Times New Roman" w:cs="Times New Roman"/>
+        </w:rPr>
+        <w:t>-clerical</w:t>
       </w:r>
     </w:p>
     <w:p>
@@ -697,12 +797,28 @@
           <w:rFonts w:ascii="Times New Roman" w:hAnsi="Times New Roman" w:cs="Times New Roman"/>
         </w:rPr>
       </w:pPr>
-      <w:r>
-        <w:rPr>
-          <w:rFonts w:ascii="Times New Roman" w:hAnsi="Times New Roman" w:cs="Times New Roman"/>
-        </w:rPr>
-        <w:t>Priv-house-serv</w:t>
-      </w:r>
+      <w:proofErr w:type="spellStart"/>
+      <w:r>
+        <w:rPr>
+          <w:rFonts w:ascii="Times New Roman" w:hAnsi="Times New Roman" w:cs="Times New Roman"/>
+        </w:rPr>
+        <w:t>Priv</w:t>
+      </w:r>
+      <w:proofErr w:type="spellEnd"/>
+      <w:r>
+        <w:rPr>
+          <w:rFonts w:ascii="Times New Roman" w:hAnsi="Times New Roman" w:cs="Times New Roman"/>
+        </w:rPr>
+        <w:t>-house-</w:t>
+      </w:r>
+      <w:proofErr w:type="spellStart"/>
+      <w:r>
+        <w:rPr>
+          <w:rFonts w:ascii="Times New Roman" w:hAnsi="Times New Roman" w:cs="Times New Roman"/>
+        </w:rPr>
+        <w:t>serv</w:t>
+      </w:r>
+      <w:proofErr w:type="spellEnd"/>
     </w:p>
     <w:p>
       <w:pPr>
@@ -719,8 +835,16 @@
         <w:rPr>
           <w:rFonts w:ascii="Times New Roman" w:hAnsi="Times New Roman" w:cs="Times New Roman"/>
         </w:rPr>
-        <w:t>Protective-serv</w:t>
-      </w:r>
+        <w:t>Protective-</w:t>
+      </w:r>
+      <w:proofErr w:type="spellStart"/>
+      <w:r>
+        <w:rPr>
+          <w:rFonts w:ascii="Times New Roman" w:hAnsi="Times New Roman" w:cs="Times New Roman"/>
+        </w:rPr>
+        <w:t>serv</w:t>
+      </w:r>
+      <w:proofErr w:type="spellEnd"/>
     </w:p>
     <w:p>
       <w:pPr>
@@ -860,12 +984,14 @@
           <w:rFonts w:ascii="Times New Roman" w:hAnsi="Times New Roman" w:cs="Times New Roman"/>
         </w:rPr>
       </w:pPr>
+      <w:proofErr w:type="spellStart"/>
       <w:r>
         <w:rPr>
           <w:rFonts w:ascii="Times New Roman" w:hAnsi="Times New Roman" w:cs="Times New Roman"/>
         </w:rPr>
         <w:t>Umarried</w:t>
       </w:r>
+      <w:proofErr w:type="spellEnd"/>
     </w:p>
     <w:p>
       <w:pPr>
@@ -932,11 +1058,19 @@
           <w:rFonts w:ascii="Times New Roman" w:hAnsi="Times New Roman" w:cs="Times New Roman"/>
         </w:rPr>
       </w:pPr>
-      <w:r>
-        <w:rPr>
-          <w:rFonts w:ascii="Times New Roman" w:hAnsi="Times New Roman" w:cs="Times New Roman"/>
-        </w:rPr>
-        <w:t>Amer-Indian-Eskimo</w:t>
+      <w:proofErr w:type="spellStart"/>
+      <w:r>
+        <w:rPr>
+          <w:rFonts w:ascii="Times New Roman" w:hAnsi="Times New Roman" w:cs="Times New Roman"/>
+        </w:rPr>
+        <w:t>Amer</w:t>
+      </w:r>
+      <w:proofErr w:type="spellEnd"/>
+      <w:r>
+        <w:rPr>
+          <w:rFonts w:ascii="Times New Roman" w:hAnsi="Times New Roman" w:cs="Times New Roman"/>
+        </w:rPr>
+        <w:t>-Indian-Eskimo</w:t>
       </w:r>
     </w:p>
     <w:p>
@@ -1320,6 +1454,7 @@
           <w:rFonts w:ascii="Times New Roman" w:hAnsi="Times New Roman" w:cs="Times New Roman"/>
           <w:b/>
         </w:rPr>
+        <w:lastRenderedPageBreak/>
         <w:t>PLA</w:t>
       </w:r>
     </w:p>
@@ -1385,7 +1520,14 @@
         <w:rPr>
           <w:rFonts w:ascii="Times New Roman" w:hAnsi="Times New Roman" w:cs="Times New Roman"/>
         </w:rPr>
-        <w:t>Find the next mistake of w</w:t>
+        <w:t xml:space="preserve">Find the next mistake of </w:t>
+      </w:r>
+      <w:proofErr w:type="spellStart"/>
+      <w:r>
+        <w:rPr>
+          <w:rFonts w:ascii="Times New Roman" w:hAnsi="Times New Roman" w:cs="Times New Roman"/>
+        </w:rPr>
+        <w:t>w</w:t>
       </w:r>
       <w:r>
         <w:rPr>
@@ -1394,31 +1536,62 @@
         </w:rPr>
         <w:t>t</w:t>
       </w:r>
-      <w:r>
-        <w:rPr>
-          <w:rFonts w:ascii="Times New Roman" w:hAnsi="Times New Roman" w:cs="Times New Roman"/>
-        </w:rPr>
-        <w:t xml:space="preserve"> called (x</w:t>
+      <w:proofErr w:type="spellEnd"/>
+      <w:r>
+        <w:rPr>
+          <w:rFonts w:ascii="Times New Roman" w:hAnsi="Times New Roman" w:cs="Times New Roman"/>
+        </w:rPr>
+        <w:t xml:space="preserve"> called (</w:t>
+      </w:r>
+      <w:proofErr w:type="spellStart"/>
+      <w:r>
+        <w:rPr>
+          <w:rFonts w:ascii="Times New Roman" w:hAnsi="Times New Roman" w:cs="Times New Roman"/>
+        </w:rPr>
+        <w:t>x</w:t>
       </w:r>
       <w:r>
         <w:rPr>
           <w:rFonts w:ascii="Times New Roman" w:hAnsi="Times New Roman" w:cs="Times New Roman"/>
           <w:vertAlign w:val="subscript"/>
         </w:rPr>
-        <w:t>n(t)</w:t>
-      </w:r>
-      <w:r>
-        <w:rPr>
-          <w:rFonts w:ascii="Times New Roman" w:hAnsi="Times New Roman" w:cs="Times New Roman"/>
-        </w:rPr>
-        <w:t>,y</w:t>
-      </w:r>
+        <w:t>n</w:t>
+      </w:r>
+      <w:proofErr w:type="spellEnd"/>
       <w:r>
         <w:rPr>
           <w:rFonts w:ascii="Times New Roman" w:hAnsi="Times New Roman" w:cs="Times New Roman"/>
           <w:vertAlign w:val="subscript"/>
         </w:rPr>
-        <w:t>n(t)</w:t>
+        <w:t>(t)</w:t>
+      </w:r>
+      <w:r>
+        <w:rPr>
+          <w:rFonts w:ascii="Times New Roman" w:hAnsi="Times New Roman" w:cs="Times New Roman"/>
+        </w:rPr>
+        <w:t>,</w:t>
+      </w:r>
+      <w:proofErr w:type="spellStart"/>
+      <w:r>
+        <w:rPr>
+          <w:rFonts w:ascii="Times New Roman" w:hAnsi="Times New Roman" w:cs="Times New Roman"/>
+        </w:rPr>
+        <w:t>y</w:t>
+      </w:r>
+      <w:r>
+        <w:rPr>
+          <w:rFonts w:ascii="Times New Roman" w:hAnsi="Times New Roman" w:cs="Times New Roman"/>
+          <w:vertAlign w:val="subscript"/>
+        </w:rPr>
+        <w:t>n</w:t>
+      </w:r>
+      <w:proofErr w:type="spellEnd"/>
+      <w:r>
+        <w:rPr>
+          <w:rFonts w:ascii="Times New Roman" w:hAnsi="Times New Roman" w:cs="Times New Roman"/>
+          <w:vertAlign w:val="subscript"/>
+        </w:rPr>
+        <w:t>(t)</w:t>
       </w:r>
       <w:r>
         <w:rPr>
@@ -1860,7 +2033,14 @@
         <w:rPr>
           <w:rFonts w:ascii="Times New Roman" w:hAnsi="Times New Roman" w:cs="Times New Roman"/>
         </w:rPr>
-        <w:t>Find the next mistake of w</w:t>
+        <w:t xml:space="preserve">Find the next mistake of </w:t>
+      </w:r>
+      <w:proofErr w:type="spellStart"/>
+      <w:r>
+        <w:rPr>
+          <w:rFonts w:ascii="Times New Roman" w:hAnsi="Times New Roman" w:cs="Times New Roman"/>
+        </w:rPr>
+        <w:t>w</w:t>
       </w:r>
       <w:r>
         <w:rPr>
@@ -1869,31 +2049,62 @@
         </w:rPr>
         <w:t>t</w:t>
       </w:r>
-      <w:r>
-        <w:rPr>
-          <w:rFonts w:ascii="Times New Roman" w:hAnsi="Times New Roman" w:cs="Times New Roman"/>
-        </w:rPr>
-        <w:t xml:space="preserve"> called (x</w:t>
+      <w:proofErr w:type="spellEnd"/>
+      <w:r>
+        <w:rPr>
+          <w:rFonts w:ascii="Times New Roman" w:hAnsi="Times New Roman" w:cs="Times New Roman"/>
+        </w:rPr>
+        <w:t xml:space="preserve"> called (</w:t>
+      </w:r>
+      <w:proofErr w:type="spellStart"/>
+      <w:r>
+        <w:rPr>
+          <w:rFonts w:ascii="Times New Roman" w:hAnsi="Times New Roman" w:cs="Times New Roman"/>
+        </w:rPr>
+        <w:t>x</w:t>
       </w:r>
       <w:r>
         <w:rPr>
           <w:rFonts w:ascii="Times New Roman" w:hAnsi="Times New Roman" w:cs="Times New Roman"/>
           <w:vertAlign w:val="subscript"/>
         </w:rPr>
-        <w:t>n(t)</w:t>
-      </w:r>
-      <w:r>
-        <w:rPr>
-          <w:rFonts w:ascii="Times New Roman" w:hAnsi="Times New Roman" w:cs="Times New Roman"/>
-        </w:rPr>
-        <w:t>,y</w:t>
-      </w:r>
+        <w:t>n</w:t>
+      </w:r>
+      <w:proofErr w:type="spellEnd"/>
       <w:r>
         <w:rPr>
           <w:rFonts w:ascii="Times New Roman" w:hAnsi="Times New Roman" w:cs="Times New Roman"/>
           <w:vertAlign w:val="subscript"/>
         </w:rPr>
-        <w:t>n(t)</w:t>
+        <w:t>(t)</w:t>
+      </w:r>
+      <w:r>
+        <w:rPr>
+          <w:rFonts w:ascii="Times New Roman" w:hAnsi="Times New Roman" w:cs="Times New Roman"/>
+        </w:rPr>
+        <w:t>,</w:t>
+      </w:r>
+      <w:proofErr w:type="spellStart"/>
+      <w:r>
+        <w:rPr>
+          <w:rFonts w:ascii="Times New Roman" w:hAnsi="Times New Roman" w:cs="Times New Roman"/>
+        </w:rPr>
+        <w:t>y</w:t>
+      </w:r>
+      <w:r>
+        <w:rPr>
+          <w:rFonts w:ascii="Times New Roman" w:hAnsi="Times New Roman" w:cs="Times New Roman"/>
+          <w:vertAlign w:val="subscript"/>
+        </w:rPr>
+        <w:t>n</w:t>
+      </w:r>
+      <w:proofErr w:type="spellEnd"/>
+      <w:r>
+        <w:rPr>
+          <w:rFonts w:ascii="Times New Roman" w:hAnsi="Times New Roman" w:cs="Times New Roman"/>
+          <w:vertAlign w:val="subscript"/>
+        </w:rPr>
+        <w:t>(t)</w:t>
       </w:r>
       <w:r>
         <w:rPr>
@@ -2458,7 +2669,14 @@
         <w:rPr>
           <w:rFonts w:ascii="Times New Roman" w:hAnsi="Times New Roman" w:cs="Times New Roman"/>
         </w:rPr>
-        <w:t>Given D={x</w:t>
+        <w:t>Given D={</w:t>
+      </w:r>
+      <w:proofErr w:type="spellStart"/>
+      <w:r>
+        <w:rPr>
+          <w:rFonts w:ascii="Times New Roman" w:hAnsi="Times New Roman" w:cs="Times New Roman"/>
+        </w:rPr>
+        <w:t>x</w:t>
       </w:r>
       <w:r>
         <w:rPr>
@@ -2480,6 +2698,7 @@
         </w:rPr>
         <w:t>n</w:t>
       </w:r>
+      <w:proofErr w:type="spellEnd"/>
       <w:r>
         <w:rPr>
           <w:rFonts w:ascii="Times New Roman" w:hAnsi="Times New Roman" w:cs="Times New Roman"/>
@@ -3484,6 +3703,7 @@
           <w:sz w:val="28"/>
           <w:szCs w:val="28"/>
         </w:rPr>
+        <w:lastRenderedPageBreak/>
         <w:t>Results</w:t>
       </w:r>
     </w:p>
@@ -3635,75 +3855,757 @@
           <w:rFonts w:ascii="Times New Roman" w:eastAsia="Times New Roman" w:hAnsi="Times New Roman" w:cs="Times New Roman"/>
         </w:rPr>
       </w:pPr>
-    </w:p>
-    <w:p>
-      <w:pPr>
-        <w:rPr>
-          <w:rFonts w:ascii="Times New Roman" w:hAnsi="Times New Roman" w:cs="Times New Roman"/>
-        </w:rPr>
-      </w:pPr>
-      <w:r>
-        <w:rPr>
-          <w:rFonts w:ascii="Times New Roman" w:hAnsi="Times New Roman" w:cs="Times New Roman"/>
-        </w:rPr>
-        <w:t xml:space="preserve">The results above show the various algorithms’ performance on our testing and training data. Due to time constraints, the PLA and PocketPLA algorithms were only run with one iteration. Linear regression performed the best out of all the algorithms as it had the lowest error rate and runtime. Given more processing power or time, the PocketPLA might have been able to compete with linear regression; however, within the scope of the project we were not able to test this. </w:t>
-      </w:r>
-    </w:p>
-    <w:p>
-      <w:pPr>
-        <w:rPr>
-          <w:rFonts w:ascii="Times New Roman" w:hAnsi="Times New Roman" w:cs="Times New Roman"/>
-        </w:rPr>
-      </w:pPr>
+      <w:r>
+        <w:rPr>
+          <w:rFonts w:ascii="Times New Roman" w:eastAsia="Times New Roman" w:hAnsi="Times New Roman" w:cs="Times New Roman"/>
+        </w:rPr>
+        <w:br w:type="page"/>
+      </w:r>
     </w:p>
     <w:p>
       <w:pPr>
         <w:jc w:val="center"/>
         <w:rPr>
-          <w:rFonts w:ascii="Times New Roman" w:hAnsi="Times New Roman" w:cs="Times New Roman"/>
-          <w:b/>
-        </w:rPr>
-      </w:pPr>
-      <w:r>
-        <w:rPr>
-          <w:rFonts w:ascii="Times New Roman" w:hAnsi="Times New Roman" w:cs="Times New Roman"/>
-          <w:b/>
-        </w:rPr>
-        <w:t>Related Work</w:t>
-      </w:r>
-    </w:p>
-    <w:p>
-      <w:pPr>
-        <w:jc w:val="center"/>
-        <w:rPr>
-          <w:rFonts w:ascii="Times New Roman" w:hAnsi="Times New Roman" w:cs="Times New Roman"/>
-          <w:b/>
-        </w:rPr>
-      </w:pPr>
-    </w:p>
-    <w:p>
-      <w:pPr>
-        <w:rPr>
-          <w:rFonts w:ascii="Times New Roman" w:hAnsi="Times New Roman" w:cs="Times New Roman"/>
-        </w:rPr>
-      </w:pPr>
-      <w:r>
-        <w:rPr>
-          <w:rFonts w:ascii="Times New Roman" w:hAnsi="Times New Roman" w:cs="Times New Roman"/>
-        </w:rPr>
-        <w:t>Many other researchers have used the same dataset we did for their work. One example is the work of Ron Kohavi and Barry Becker who used the dataset to test various algorithms. The performance of those algorithms is show below (our best result is shown in bold):</w:t>
-      </w:r>
-    </w:p>
-    <w:p>
-      <w:pPr>
-        <w:rPr>
-          <w:rFonts w:ascii="Times New Roman" w:hAnsi="Times New Roman" w:cs="Times New Roman"/>
+          <w:rFonts w:ascii="Times New Roman" w:eastAsia="Times New Roman" w:hAnsi="Times New Roman" w:cs="Times New Roman"/>
         </w:rPr>
       </w:pPr>
     </w:p>
     <w:tbl>
       <w:tblPr>
-        <w:tblStyle w:val="TableGrid"/>
+        <w:tblStyle w:val="PlainTable5"/>
+        <w:tblW w:w="9242" w:type="dxa"/>
+        <w:tblLook w:val="04A0" w:firstRow="1" w:lastRow="0" w:firstColumn="1" w:lastColumn="0" w:noHBand="0" w:noVBand="1"/>
+      </w:tblPr>
+      <w:tblGrid>
+        <w:gridCol w:w="2084"/>
+        <w:gridCol w:w="2857"/>
+        <w:gridCol w:w="2626"/>
+        <w:gridCol w:w="1675"/>
+      </w:tblGrid>
+      <w:tr>
+        <w:trPr>
+          <w:cnfStyle w:val="100000000000" w:firstRow="1" w:lastRow="0" w:firstColumn="0" w:lastColumn="0" w:oddVBand="0" w:evenVBand="0" w:oddHBand="0" w:evenHBand="0" w:firstRowFirstColumn="0" w:firstRowLastColumn="0" w:lastRowFirstColumn="0" w:lastRowLastColumn="0"/>
+          <w:trHeight w:val="398"/>
+        </w:trPr>
+        <w:tc>
+          <w:tcPr>
+            <w:cnfStyle w:val="001000000100" w:firstRow="0" w:lastRow="0" w:firstColumn="1" w:lastColumn="0" w:oddVBand="0" w:evenVBand="0" w:oddHBand="0" w:evenHBand="0" w:firstRowFirstColumn="1" w:firstRowLastColumn="0" w:lastRowFirstColumn="0" w:lastRowLastColumn="0"/>
+            <w:tcW w:w="2084" w:type="dxa"/>
+            <w:noWrap/>
+            <w:hideMark/>
+          </w:tcPr>
+          <w:p>
+            <w:pPr>
+              <w:rPr>
+                <w:rFonts w:ascii="Times New Roman" w:eastAsia="Times New Roman" w:hAnsi="Times New Roman" w:cs="Times New Roman"/>
+                <w:color w:val="000000"/>
+                <w:sz w:val="24"/>
+              </w:rPr>
+            </w:pPr>
+            <w:r>
+              <w:rPr>
+                <w:rFonts w:ascii="Times New Roman" w:eastAsia="Times New Roman" w:hAnsi="Times New Roman" w:cs="Times New Roman"/>
+                <w:color w:val="000000"/>
+                <w:sz w:val="24"/>
+              </w:rPr>
+              <w:t>Algo</w:t>
+            </w:r>
+            <w:r>
+              <w:rPr>
+                <w:rFonts w:ascii="Times New Roman" w:eastAsia="Times New Roman" w:hAnsi="Times New Roman" w:cs="Times New Roman"/>
+                <w:color w:val="000000"/>
+                <w:sz w:val="24"/>
+              </w:rPr>
+              <w:t>rithm</w:t>
+            </w:r>
+          </w:p>
+        </w:tc>
+        <w:tc>
+          <w:tcPr>
+            <w:tcW w:w="2857" w:type="dxa"/>
+            <w:noWrap/>
+            <w:hideMark/>
+          </w:tcPr>
+          <w:p>
+            <w:pPr>
+              <w:jc w:val="right"/>
+              <w:cnfStyle w:val="100000000000" w:firstRow="1" w:lastRow="0" w:firstColumn="0" w:lastColumn="0" w:oddVBand="0" w:evenVBand="0" w:oddHBand="0" w:evenHBand="0" w:firstRowFirstColumn="0" w:firstRowLastColumn="0" w:lastRowFirstColumn="0" w:lastRowLastColumn="0"/>
+              <w:rPr>
+                <w:rFonts w:ascii="Times New Roman" w:eastAsia="Times New Roman" w:hAnsi="Times New Roman" w:cs="Times New Roman"/>
+                <w:color w:val="000000"/>
+                <w:sz w:val="24"/>
+              </w:rPr>
+            </w:pPr>
+            <w:r>
+              <w:rPr>
+                <w:rFonts w:ascii="Times New Roman" w:eastAsia="Times New Roman" w:hAnsi="Times New Roman" w:cs="Times New Roman"/>
+                <w:color w:val="000000"/>
+                <w:sz w:val="24"/>
+              </w:rPr>
+              <w:t>Err</w:t>
+            </w:r>
+            <w:r>
+              <w:rPr>
+                <w:rFonts w:ascii="Times New Roman" w:eastAsia="Times New Roman" w:hAnsi="Times New Roman" w:cs="Times New Roman"/>
+                <w:color w:val="000000"/>
+                <w:sz w:val="24"/>
+              </w:rPr>
+              <w:t xml:space="preserve">or </w:t>
+            </w:r>
+            <w:r>
+              <w:rPr>
+                <w:rFonts w:ascii="Times New Roman" w:eastAsia="Times New Roman" w:hAnsi="Times New Roman" w:cs="Times New Roman"/>
+                <w:color w:val="000000"/>
+                <w:sz w:val="24"/>
+              </w:rPr>
+              <w:t>Rate</w:t>
+            </w:r>
+            <w:r>
+              <w:rPr>
+                <w:rFonts w:ascii="Times New Roman" w:eastAsia="Times New Roman" w:hAnsi="Times New Roman" w:cs="Times New Roman"/>
+                <w:color w:val="000000"/>
+                <w:sz w:val="24"/>
+              </w:rPr>
+              <w:t xml:space="preserve"> </w:t>
+            </w:r>
+            <w:r>
+              <w:rPr>
+                <w:rFonts w:ascii="Times New Roman" w:eastAsia="Times New Roman" w:hAnsi="Times New Roman" w:cs="Times New Roman"/>
+                <w:color w:val="000000"/>
+                <w:sz w:val="24"/>
+              </w:rPr>
+              <w:t>(train)</w:t>
+            </w:r>
+          </w:p>
+        </w:tc>
+        <w:tc>
+          <w:tcPr>
+            <w:tcW w:w="2626" w:type="dxa"/>
+            <w:noWrap/>
+            <w:hideMark/>
+          </w:tcPr>
+          <w:p>
+            <w:pPr>
+              <w:jc w:val="right"/>
+              <w:cnfStyle w:val="100000000000" w:firstRow="1" w:lastRow="0" w:firstColumn="0" w:lastColumn="0" w:oddVBand="0" w:evenVBand="0" w:oddHBand="0" w:evenHBand="0" w:firstRowFirstColumn="0" w:firstRowLastColumn="0" w:lastRowFirstColumn="0" w:lastRowLastColumn="0"/>
+              <w:rPr>
+                <w:rFonts w:ascii="Times New Roman" w:eastAsia="Times New Roman" w:hAnsi="Times New Roman" w:cs="Times New Roman"/>
+                <w:color w:val="000000"/>
+                <w:sz w:val="24"/>
+              </w:rPr>
+            </w:pPr>
+            <w:r>
+              <w:rPr>
+                <w:rFonts w:ascii="Times New Roman" w:eastAsia="Times New Roman" w:hAnsi="Times New Roman" w:cs="Times New Roman"/>
+                <w:color w:val="000000"/>
+                <w:sz w:val="24"/>
+              </w:rPr>
+              <w:t>Err</w:t>
+            </w:r>
+            <w:r>
+              <w:rPr>
+                <w:rFonts w:ascii="Times New Roman" w:eastAsia="Times New Roman" w:hAnsi="Times New Roman" w:cs="Times New Roman"/>
+                <w:color w:val="000000"/>
+                <w:sz w:val="24"/>
+              </w:rPr>
+              <w:t xml:space="preserve">or </w:t>
+            </w:r>
+            <w:r>
+              <w:rPr>
+                <w:rFonts w:ascii="Times New Roman" w:eastAsia="Times New Roman" w:hAnsi="Times New Roman" w:cs="Times New Roman"/>
+                <w:color w:val="000000"/>
+                <w:sz w:val="24"/>
+              </w:rPr>
+              <w:t>Rate</w:t>
+            </w:r>
+            <w:r>
+              <w:rPr>
+                <w:rFonts w:ascii="Times New Roman" w:eastAsia="Times New Roman" w:hAnsi="Times New Roman" w:cs="Times New Roman"/>
+                <w:color w:val="000000"/>
+                <w:sz w:val="24"/>
+              </w:rPr>
+              <w:t xml:space="preserve"> </w:t>
+            </w:r>
+            <w:r>
+              <w:rPr>
+                <w:rFonts w:ascii="Times New Roman" w:eastAsia="Times New Roman" w:hAnsi="Times New Roman" w:cs="Times New Roman"/>
+                <w:color w:val="000000"/>
+                <w:sz w:val="24"/>
+              </w:rPr>
+              <w:t>(test)</w:t>
+            </w:r>
+          </w:p>
+        </w:tc>
+        <w:tc>
+          <w:tcPr>
+            <w:tcW w:w="1675" w:type="dxa"/>
+            <w:noWrap/>
+            <w:hideMark/>
+          </w:tcPr>
+          <w:p>
+            <w:pPr>
+              <w:jc w:val="right"/>
+              <w:cnfStyle w:val="100000000000" w:firstRow="1" w:lastRow="0" w:firstColumn="0" w:lastColumn="0" w:oddVBand="0" w:evenVBand="0" w:oddHBand="0" w:evenHBand="0" w:firstRowFirstColumn="0" w:firstRowLastColumn="0" w:lastRowFirstColumn="0" w:lastRowLastColumn="0"/>
+              <w:rPr>
+                <w:rFonts w:ascii="Times New Roman" w:eastAsia="Times New Roman" w:hAnsi="Times New Roman" w:cs="Times New Roman"/>
+                <w:color w:val="000000"/>
+                <w:sz w:val="24"/>
+              </w:rPr>
+            </w:pPr>
+            <w:r>
+              <w:rPr>
+                <w:rFonts w:ascii="Times New Roman" w:eastAsia="Times New Roman" w:hAnsi="Times New Roman" w:cs="Times New Roman"/>
+                <w:color w:val="000000"/>
+                <w:sz w:val="24"/>
+              </w:rPr>
+              <w:t>Time (s)</w:t>
+            </w:r>
+          </w:p>
+        </w:tc>
+      </w:tr>
+      <w:tr>
+        <w:trPr>
+          <w:cnfStyle w:val="000000100000" w:firstRow="0" w:lastRow="0" w:firstColumn="0" w:lastColumn="0" w:oddVBand="0" w:evenVBand="0" w:oddHBand="1" w:evenHBand="0" w:firstRowFirstColumn="0" w:firstRowLastColumn="0" w:lastRowFirstColumn="0" w:lastRowLastColumn="0"/>
+          <w:trHeight w:val="398"/>
+        </w:trPr>
+        <w:tc>
+          <w:tcPr>
+            <w:cnfStyle w:val="001000000000" w:firstRow="0" w:lastRow="0" w:firstColumn="1" w:lastColumn="0" w:oddVBand="0" w:evenVBand="0" w:oddHBand="0" w:evenHBand="0" w:firstRowFirstColumn="0" w:firstRowLastColumn="0" w:lastRowFirstColumn="0" w:lastRowLastColumn="0"/>
+            <w:tcW w:w="2084" w:type="dxa"/>
+            <w:noWrap/>
+            <w:hideMark/>
+          </w:tcPr>
+          <w:p>
+            <w:pPr>
+              <w:rPr>
+                <w:rFonts w:ascii="Times New Roman" w:eastAsia="Times New Roman" w:hAnsi="Times New Roman" w:cs="Times New Roman"/>
+                <w:color w:val="000000"/>
+                <w:sz w:val="24"/>
+              </w:rPr>
+            </w:pPr>
+            <w:r>
+              <w:rPr>
+                <w:rFonts w:ascii="Times New Roman" w:eastAsia="Times New Roman" w:hAnsi="Times New Roman" w:cs="Times New Roman"/>
+                <w:color w:val="000000"/>
+                <w:sz w:val="24"/>
+              </w:rPr>
+              <w:t>PLA</w:t>
+            </w:r>
+          </w:p>
+        </w:tc>
+        <w:tc>
+          <w:tcPr>
+            <w:tcW w:w="2857" w:type="dxa"/>
+            <w:noWrap/>
+            <w:hideMark/>
+          </w:tcPr>
+          <w:p>
+            <w:pPr>
+              <w:jc w:val="right"/>
+              <w:cnfStyle w:val="000000100000" w:firstRow="0" w:lastRow="0" w:firstColumn="0" w:lastColumn="0" w:oddVBand="0" w:evenVBand="0" w:oddHBand="1" w:evenHBand="0" w:firstRowFirstColumn="0" w:firstRowLastColumn="0" w:lastRowFirstColumn="0" w:lastRowLastColumn="0"/>
+              <w:rPr>
+                <w:rFonts w:ascii="Times New Roman" w:eastAsia="Times New Roman" w:hAnsi="Times New Roman" w:cs="Times New Roman"/>
+                <w:color w:val="000000"/>
+              </w:rPr>
+            </w:pPr>
+            <w:r>
+              <w:rPr>
+                <w:rFonts w:ascii="Times New Roman" w:eastAsia="Times New Roman" w:hAnsi="Times New Roman" w:cs="Times New Roman"/>
+                <w:color w:val="000000"/>
+              </w:rPr>
+              <w:t>28.45%</w:t>
+            </w:r>
+          </w:p>
+        </w:tc>
+        <w:tc>
+          <w:tcPr>
+            <w:tcW w:w="2626" w:type="dxa"/>
+            <w:noWrap/>
+            <w:hideMark/>
+          </w:tcPr>
+          <w:p>
+            <w:pPr>
+              <w:jc w:val="right"/>
+              <w:cnfStyle w:val="000000100000" w:firstRow="0" w:lastRow="0" w:firstColumn="0" w:lastColumn="0" w:oddVBand="0" w:evenVBand="0" w:oddHBand="1" w:evenHBand="0" w:firstRowFirstColumn="0" w:firstRowLastColumn="0" w:lastRowFirstColumn="0" w:lastRowLastColumn="0"/>
+              <w:rPr>
+                <w:rFonts w:ascii="Times New Roman" w:eastAsia="Times New Roman" w:hAnsi="Times New Roman" w:cs="Times New Roman"/>
+                <w:color w:val="000000"/>
+              </w:rPr>
+            </w:pPr>
+            <w:r>
+              <w:rPr>
+                <w:rFonts w:ascii="Times New Roman" w:eastAsia="Times New Roman" w:hAnsi="Times New Roman" w:cs="Times New Roman"/>
+                <w:color w:val="000000"/>
+              </w:rPr>
+              <w:t>24.20%</w:t>
+            </w:r>
+          </w:p>
+        </w:tc>
+        <w:tc>
+          <w:tcPr>
+            <w:tcW w:w="1675" w:type="dxa"/>
+            <w:noWrap/>
+            <w:hideMark/>
+          </w:tcPr>
+          <w:p>
+            <w:pPr>
+              <w:jc w:val="right"/>
+              <w:cnfStyle w:val="000000100000" w:firstRow="0" w:lastRow="0" w:firstColumn="0" w:lastColumn="0" w:oddVBand="0" w:evenVBand="0" w:oddHBand="1" w:evenHBand="0" w:firstRowFirstColumn="0" w:firstRowLastColumn="0" w:lastRowFirstColumn="0" w:lastRowLastColumn="0"/>
+              <w:rPr>
+                <w:rFonts w:ascii="Times New Roman" w:eastAsia="Times New Roman" w:hAnsi="Times New Roman" w:cs="Times New Roman"/>
+                <w:color w:val="000000"/>
+              </w:rPr>
+            </w:pPr>
+            <w:r>
+              <w:rPr>
+                <w:rFonts w:ascii="Times New Roman" w:eastAsia="Times New Roman" w:hAnsi="Times New Roman" w:cs="Times New Roman"/>
+                <w:color w:val="000000"/>
+              </w:rPr>
+              <w:t>761.789</w:t>
+            </w:r>
+          </w:p>
+        </w:tc>
+      </w:tr>
+      <w:tr>
+        <w:trPr>
+          <w:trHeight w:val="398"/>
+        </w:trPr>
+        <w:tc>
+          <w:tcPr>
+            <w:cnfStyle w:val="001000000000" w:firstRow="0" w:lastRow="0" w:firstColumn="1" w:lastColumn="0" w:oddVBand="0" w:evenVBand="0" w:oddHBand="0" w:evenHBand="0" w:firstRowFirstColumn="0" w:firstRowLastColumn="0" w:lastRowFirstColumn="0" w:lastRowLastColumn="0"/>
+            <w:tcW w:w="2084" w:type="dxa"/>
+            <w:noWrap/>
+            <w:hideMark/>
+          </w:tcPr>
+          <w:p>
+            <w:pPr>
+              <w:rPr>
+                <w:rFonts w:ascii="Times New Roman" w:eastAsia="Times New Roman" w:hAnsi="Times New Roman" w:cs="Times New Roman"/>
+                <w:color w:val="000000"/>
+                <w:sz w:val="24"/>
+              </w:rPr>
+            </w:pPr>
+            <w:proofErr w:type="spellStart"/>
+            <w:r>
+              <w:rPr>
+                <w:rFonts w:ascii="Times New Roman" w:eastAsia="Times New Roman" w:hAnsi="Times New Roman" w:cs="Times New Roman"/>
+                <w:color w:val="000000"/>
+                <w:sz w:val="24"/>
+              </w:rPr>
+              <w:t>PocketPLA</w:t>
+            </w:r>
+            <w:proofErr w:type="spellEnd"/>
+          </w:p>
+        </w:tc>
+        <w:tc>
+          <w:tcPr>
+            <w:tcW w:w="2857" w:type="dxa"/>
+            <w:noWrap/>
+            <w:hideMark/>
+          </w:tcPr>
+          <w:p>
+            <w:pPr>
+              <w:jc w:val="right"/>
+              <w:cnfStyle w:val="000000000000" w:firstRow="0" w:lastRow="0" w:firstColumn="0" w:lastColumn="0" w:oddVBand="0" w:evenVBand="0" w:oddHBand="0" w:evenHBand="0" w:firstRowFirstColumn="0" w:firstRowLastColumn="0" w:lastRowFirstColumn="0" w:lastRowLastColumn="0"/>
+              <w:rPr>
+                <w:rFonts w:ascii="Times New Roman" w:eastAsia="Times New Roman" w:hAnsi="Times New Roman" w:cs="Times New Roman"/>
+                <w:color w:val="000000"/>
+              </w:rPr>
+            </w:pPr>
+            <w:r>
+              <w:rPr>
+                <w:rFonts w:ascii="Times New Roman" w:eastAsia="Times New Roman" w:hAnsi="Times New Roman" w:cs="Times New Roman"/>
+                <w:color w:val="000000"/>
+              </w:rPr>
+              <w:t>21.43%</w:t>
+            </w:r>
+          </w:p>
+        </w:tc>
+        <w:tc>
+          <w:tcPr>
+            <w:tcW w:w="2626" w:type="dxa"/>
+            <w:noWrap/>
+            <w:hideMark/>
+          </w:tcPr>
+          <w:p>
+            <w:pPr>
+              <w:jc w:val="right"/>
+              <w:cnfStyle w:val="000000000000" w:firstRow="0" w:lastRow="0" w:firstColumn="0" w:lastColumn="0" w:oddVBand="0" w:evenVBand="0" w:oddHBand="0" w:evenHBand="0" w:firstRowFirstColumn="0" w:firstRowLastColumn="0" w:lastRowFirstColumn="0" w:lastRowLastColumn="0"/>
+              <w:rPr>
+                <w:rFonts w:ascii="Times New Roman" w:eastAsia="Times New Roman" w:hAnsi="Times New Roman" w:cs="Times New Roman"/>
+                <w:color w:val="000000"/>
+              </w:rPr>
+            </w:pPr>
+            <w:r>
+              <w:rPr>
+                <w:rFonts w:ascii="Times New Roman" w:eastAsia="Times New Roman" w:hAnsi="Times New Roman" w:cs="Times New Roman"/>
+                <w:color w:val="000000"/>
+              </w:rPr>
+              <w:t>21.19%</w:t>
+            </w:r>
+          </w:p>
+        </w:tc>
+        <w:tc>
+          <w:tcPr>
+            <w:tcW w:w="1675" w:type="dxa"/>
+            <w:noWrap/>
+            <w:hideMark/>
+          </w:tcPr>
+          <w:p>
+            <w:pPr>
+              <w:jc w:val="right"/>
+              <w:cnfStyle w:val="000000000000" w:firstRow="0" w:lastRow="0" w:firstColumn="0" w:lastColumn="0" w:oddVBand="0" w:evenVBand="0" w:oddHBand="0" w:evenHBand="0" w:firstRowFirstColumn="0" w:firstRowLastColumn="0" w:lastRowFirstColumn="0" w:lastRowLastColumn="0"/>
+              <w:rPr>
+                <w:rFonts w:ascii="Times New Roman" w:eastAsia="Times New Roman" w:hAnsi="Times New Roman" w:cs="Times New Roman"/>
+                <w:color w:val="000000"/>
+              </w:rPr>
+            </w:pPr>
+            <w:r>
+              <w:rPr>
+                <w:rFonts w:ascii="Times New Roman" w:eastAsia="Times New Roman" w:hAnsi="Times New Roman" w:cs="Times New Roman"/>
+                <w:color w:val="000000"/>
+              </w:rPr>
+              <w:t>761.789</w:t>
+            </w:r>
+          </w:p>
+        </w:tc>
+      </w:tr>
+      <w:tr>
+        <w:trPr>
+          <w:cnfStyle w:val="000000100000" w:firstRow="0" w:lastRow="0" w:firstColumn="0" w:lastColumn="0" w:oddVBand="0" w:evenVBand="0" w:oddHBand="1" w:evenHBand="0" w:firstRowFirstColumn="0" w:firstRowLastColumn="0" w:lastRowFirstColumn="0" w:lastRowLastColumn="0"/>
+          <w:trHeight w:val="398"/>
+        </w:trPr>
+        <w:tc>
+          <w:tcPr>
+            <w:cnfStyle w:val="001000000000" w:firstRow="0" w:lastRow="0" w:firstColumn="1" w:lastColumn="0" w:oddVBand="0" w:evenVBand="0" w:oddHBand="0" w:evenHBand="0" w:firstRowFirstColumn="0" w:firstRowLastColumn="0" w:lastRowFirstColumn="0" w:lastRowLastColumn="0"/>
+            <w:tcW w:w="2084" w:type="dxa"/>
+            <w:noWrap/>
+            <w:hideMark/>
+          </w:tcPr>
+          <w:p>
+            <w:pPr>
+              <w:rPr>
+                <w:rFonts w:ascii="Times New Roman" w:eastAsia="Times New Roman" w:hAnsi="Times New Roman" w:cs="Times New Roman"/>
+                <w:color w:val="000000"/>
+                <w:sz w:val="24"/>
+              </w:rPr>
+            </w:pPr>
+            <w:proofErr w:type="spellStart"/>
+            <w:r>
+              <w:rPr>
+                <w:rFonts w:ascii="Times New Roman" w:eastAsia="Times New Roman" w:hAnsi="Times New Roman" w:cs="Times New Roman"/>
+                <w:color w:val="000000"/>
+                <w:sz w:val="24"/>
+              </w:rPr>
+              <w:t>LinReg</w:t>
+            </w:r>
+            <w:proofErr w:type="spellEnd"/>
+          </w:p>
+        </w:tc>
+        <w:tc>
+          <w:tcPr>
+            <w:tcW w:w="2857" w:type="dxa"/>
+            <w:noWrap/>
+            <w:hideMark/>
+          </w:tcPr>
+          <w:p>
+            <w:pPr>
+              <w:jc w:val="right"/>
+              <w:cnfStyle w:val="000000100000" w:firstRow="0" w:lastRow="0" w:firstColumn="0" w:lastColumn="0" w:oddVBand="0" w:evenVBand="0" w:oddHBand="1" w:evenHBand="0" w:firstRowFirstColumn="0" w:firstRowLastColumn="0" w:lastRowFirstColumn="0" w:lastRowLastColumn="0"/>
+              <w:rPr>
+                <w:rFonts w:ascii="Times New Roman" w:eastAsia="Times New Roman" w:hAnsi="Times New Roman" w:cs="Times New Roman"/>
+                <w:color w:val="000000"/>
+              </w:rPr>
+            </w:pPr>
+            <w:r>
+              <w:rPr>
+                <w:rFonts w:ascii="Times New Roman" w:eastAsia="Times New Roman" w:hAnsi="Times New Roman" w:cs="Times New Roman"/>
+                <w:color w:val="000000"/>
+              </w:rPr>
+              <w:t>17.94%</w:t>
+            </w:r>
+          </w:p>
+        </w:tc>
+        <w:tc>
+          <w:tcPr>
+            <w:tcW w:w="2626" w:type="dxa"/>
+            <w:noWrap/>
+            <w:hideMark/>
+          </w:tcPr>
+          <w:p>
+            <w:pPr>
+              <w:jc w:val="right"/>
+              <w:cnfStyle w:val="000000100000" w:firstRow="0" w:lastRow="0" w:firstColumn="0" w:lastColumn="0" w:oddVBand="0" w:evenVBand="0" w:oddHBand="1" w:evenHBand="0" w:firstRowFirstColumn="0" w:firstRowLastColumn="0" w:lastRowFirstColumn="0" w:lastRowLastColumn="0"/>
+              <w:rPr>
+                <w:rFonts w:ascii="Times New Roman" w:eastAsia="Times New Roman" w:hAnsi="Times New Roman" w:cs="Times New Roman"/>
+                <w:color w:val="000000"/>
+              </w:rPr>
+            </w:pPr>
+            <w:r>
+              <w:rPr>
+                <w:rFonts w:ascii="Times New Roman" w:eastAsia="Times New Roman" w:hAnsi="Times New Roman" w:cs="Times New Roman"/>
+                <w:color w:val="000000"/>
+              </w:rPr>
+              <w:t>17.83%</w:t>
+            </w:r>
+          </w:p>
+        </w:tc>
+        <w:tc>
+          <w:tcPr>
+            <w:tcW w:w="1675" w:type="dxa"/>
+            <w:noWrap/>
+            <w:hideMark/>
+          </w:tcPr>
+          <w:p>
+            <w:pPr>
+              <w:jc w:val="right"/>
+              <w:cnfStyle w:val="000000100000" w:firstRow="0" w:lastRow="0" w:firstColumn="0" w:lastColumn="0" w:oddVBand="0" w:evenVBand="0" w:oddHBand="1" w:evenHBand="0" w:firstRowFirstColumn="0" w:firstRowLastColumn="0" w:lastRowFirstColumn="0" w:lastRowLastColumn="0"/>
+              <w:rPr>
+                <w:rFonts w:ascii="Times New Roman" w:eastAsia="Times New Roman" w:hAnsi="Times New Roman" w:cs="Times New Roman"/>
+                <w:color w:val="000000"/>
+              </w:rPr>
+            </w:pPr>
+            <w:r>
+              <w:rPr>
+                <w:rFonts w:ascii="Times New Roman" w:eastAsia="Times New Roman" w:hAnsi="Times New Roman" w:cs="Times New Roman"/>
+                <w:color w:val="000000"/>
+              </w:rPr>
+              <w:t>0.202</w:t>
+            </w:r>
+          </w:p>
+        </w:tc>
+      </w:tr>
+      <w:tr>
+        <w:trPr>
+          <w:trHeight w:val="398"/>
+        </w:trPr>
+        <w:tc>
+          <w:tcPr>
+            <w:cnfStyle w:val="001000000000" w:firstRow="0" w:lastRow="0" w:firstColumn="1" w:lastColumn="0" w:oddVBand="0" w:evenVBand="0" w:oddHBand="0" w:evenHBand="0" w:firstRowFirstColumn="0" w:firstRowLastColumn="0" w:lastRowFirstColumn="0" w:lastRowLastColumn="0"/>
+            <w:tcW w:w="2084" w:type="dxa"/>
+            <w:noWrap/>
+            <w:hideMark/>
+          </w:tcPr>
+          <w:p>
+            <w:pPr>
+              <w:rPr>
+                <w:rFonts w:ascii="Times New Roman" w:eastAsia="Times New Roman" w:hAnsi="Times New Roman" w:cs="Times New Roman"/>
+                <w:color w:val="000000"/>
+                <w:sz w:val="24"/>
+              </w:rPr>
+            </w:pPr>
+            <w:proofErr w:type="spellStart"/>
+            <w:r>
+              <w:rPr>
+                <w:rFonts w:ascii="Times New Roman" w:eastAsia="Times New Roman" w:hAnsi="Times New Roman" w:cs="Times New Roman"/>
+                <w:color w:val="000000"/>
+                <w:sz w:val="24"/>
+              </w:rPr>
+              <w:t>LogReg</w:t>
+            </w:r>
+            <w:proofErr w:type="spellEnd"/>
+          </w:p>
+        </w:tc>
+        <w:tc>
+          <w:tcPr>
+            <w:tcW w:w="2857" w:type="dxa"/>
+            <w:noWrap/>
+            <w:hideMark/>
+          </w:tcPr>
+          <w:p>
+            <w:pPr>
+              <w:jc w:val="right"/>
+              <w:cnfStyle w:val="000000000000" w:firstRow="0" w:lastRow="0" w:firstColumn="0" w:lastColumn="0" w:oddVBand="0" w:evenVBand="0" w:oddHBand="0" w:evenHBand="0" w:firstRowFirstColumn="0" w:firstRowLastColumn="0" w:lastRowFirstColumn="0" w:lastRowLastColumn="0"/>
+              <w:rPr>
+                <w:rFonts w:ascii="Times New Roman" w:eastAsia="Times New Roman" w:hAnsi="Times New Roman" w:cs="Times New Roman"/>
+                <w:color w:val="000000"/>
+              </w:rPr>
+            </w:pPr>
+            <w:r>
+              <w:rPr>
+                <w:rFonts w:ascii="Times New Roman" w:eastAsia="Times New Roman" w:hAnsi="Times New Roman" w:cs="Times New Roman"/>
+                <w:color w:val="000000"/>
+              </w:rPr>
+              <w:t>22.93%</w:t>
+            </w:r>
+          </w:p>
+        </w:tc>
+        <w:tc>
+          <w:tcPr>
+            <w:tcW w:w="2626" w:type="dxa"/>
+            <w:noWrap/>
+            <w:hideMark/>
+          </w:tcPr>
+          <w:p>
+            <w:pPr>
+              <w:jc w:val="right"/>
+              <w:cnfStyle w:val="000000000000" w:firstRow="0" w:lastRow="0" w:firstColumn="0" w:lastColumn="0" w:oddVBand="0" w:evenVBand="0" w:oddHBand="0" w:evenHBand="0" w:firstRowFirstColumn="0" w:firstRowLastColumn="0" w:lastRowFirstColumn="0" w:lastRowLastColumn="0"/>
+              <w:rPr>
+                <w:rFonts w:ascii="Times New Roman" w:eastAsia="Times New Roman" w:hAnsi="Times New Roman" w:cs="Times New Roman"/>
+                <w:color w:val="000000"/>
+              </w:rPr>
+            </w:pPr>
+            <w:r>
+              <w:rPr>
+                <w:rFonts w:ascii="Times New Roman" w:eastAsia="Times New Roman" w:hAnsi="Times New Roman" w:cs="Times New Roman"/>
+                <w:color w:val="000000"/>
+              </w:rPr>
+              <w:t>22.80%</w:t>
+            </w:r>
+          </w:p>
+        </w:tc>
+        <w:tc>
+          <w:tcPr>
+            <w:tcW w:w="1675" w:type="dxa"/>
+            <w:noWrap/>
+            <w:hideMark/>
+          </w:tcPr>
+          <w:p>
+            <w:pPr>
+              <w:jc w:val="right"/>
+              <w:cnfStyle w:val="000000000000" w:firstRow="0" w:lastRow="0" w:firstColumn="0" w:lastColumn="0" w:oddVBand="0" w:evenVBand="0" w:oddHBand="0" w:evenHBand="0" w:firstRowFirstColumn="0" w:firstRowLastColumn="0" w:lastRowFirstColumn="0" w:lastRowLastColumn="0"/>
+              <w:rPr>
+                <w:rFonts w:ascii="Times New Roman" w:eastAsia="Times New Roman" w:hAnsi="Times New Roman" w:cs="Times New Roman"/>
+                <w:color w:val="000000"/>
+              </w:rPr>
+            </w:pPr>
+            <w:r>
+              <w:rPr>
+                <w:rFonts w:ascii="Times New Roman" w:eastAsia="Times New Roman" w:hAnsi="Times New Roman" w:cs="Times New Roman"/>
+                <w:color w:val="000000"/>
+              </w:rPr>
+              <w:t>17.208</w:t>
+            </w:r>
+          </w:p>
+        </w:tc>
+      </w:tr>
+    </w:tbl>
+    <w:p>
+      <w:pPr>
+        <w:rPr>
+          <w:rFonts w:ascii="Times New Roman" w:eastAsia="Times New Roman" w:hAnsi="Times New Roman" w:cs="Times New Roman"/>
+        </w:rPr>
+      </w:pPr>
+    </w:p>
+    <w:p>
+      <w:pPr>
+        <w:rPr>
+          <w:rFonts w:ascii="Times New Roman" w:eastAsia="Times New Roman" w:hAnsi="Times New Roman" w:cs="Times New Roman"/>
+        </w:rPr>
+      </w:pPr>
+    </w:p>
+    <w:p>
+      <w:pPr>
+        <w:rPr>
+          <w:rFonts w:ascii="Times New Roman" w:hAnsi="Times New Roman" w:cs="Times New Roman"/>
+        </w:rPr>
+      </w:pPr>
+      <w:r>
+        <w:rPr>
+          <w:rFonts w:ascii="Times New Roman" w:hAnsi="Times New Roman" w:cs="Times New Roman"/>
+        </w:rPr>
+        <w:t xml:space="preserve">The results above show the various algorithms’ performance on our testing and training data. Due to time constraints, the PLA and </w:t>
+      </w:r>
+      <w:proofErr w:type="spellStart"/>
+      <w:r>
+        <w:rPr>
+          <w:rFonts w:ascii="Times New Roman" w:hAnsi="Times New Roman" w:cs="Times New Roman"/>
+        </w:rPr>
+        <w:t>PocketPLA</w:t>
+      </w:r>
+      <w:proofErr w:type="spellEnd"/>
+      <w:r>
+        <w:rPr>
+          <w:rFonts w:ascii="Times New Roman" w:hAnsi="Times New Roman" w:cs="Times New Roman"/>
+        </w:rPr>
+        <w:t xml:space="preserve"> algorithms were only run with one iteration. Linear regression performed the best out of all the algorithms as it had the lowest error rate and runtime. Given more processing power or time, the </w:t>
+      </w:r>
+      <w:proofErr w:type="spellStart"/>
+      <w:r>
+        <w:rPr>
+          <w:rFonts w:ascii="Times New Roman" w:hAnsi="Times New Roman" w:cs="Times New Roman"/>
+        </w:rPr>
+        <w:t>PocketPLA</w:t>
+      </w:r>
+      <w:proofErr w:type="spellEnd"/>
+      <w:r>
+        <w:rPr>
+          <w:rFonts w:ascii="Times New Roman" w:hAnsi="Times New Roman" w:cs="Times New Roman"/>
+        </w:rPr>
+        <w:t xml:space="preserve"> might have been able to compete with linear regression; however, within the scope of the project we were not able to test this. </w:t>
+      </w:r>
+    </w:p>
+    <w:p>
+      <w:pPr>
+        <w:rPr>
+          <w:rFonts w:ascii="Times New Roman" w:hAnsi="Times New Roman" w:cs="Times New Roman"/>
+        </w:rPr>
+      </w:pPr>
+    </w:p>
+    <w:p>
+      <w:pPr>
+        <w:jc w:val="center"/>
+        <w:rPr>
+          <w:rFonts w:ascii="Times New Roman" w:hAnsi="Times New Roman" w:cs="Times New Roman"/>
+          <w:b/>
+        </w:rPr>
+      </w:pPr>
+      <w:r>
+        <w:rPr>
+          <w:rFonts w:ascii="Times New Roman" w:hAnsi="Times New Roman" w:cs="Times New Roman"/>
+          <w:b/>
+        </w:rPr>
+        <w:t>Related Work</w:t>
+      </w:r>
+    </w:p>
+    <w:p>
+      <w:pPr>
+        <w:jc w:val="center"/>
+        <w:rPr>
+          <w:rFonts w:ascii="Times New Roman" w:hAnsi="Times New Roman" w:cs="Times New Roman"/>
+          <w:b/>
+        </w:rPr>
+      </w:pPr>
+    </w:p>
+    <w:p>
+      <w:pPr>
+        <w:rPr>
+          <w:rFonts w:ascii="Times New Roman" w:hAnsi="Times New Roman" w:cs="Times New Roman"/>
+        </w:rPr>
+      </w:pPr>
+      <w:r>
+        <w:rPr>
+          <w:rFonts w:ascii="Times New Roman" w:hAnsi="Times New Roman" w:cs="Times New Roman"/>
+        </w:rPr>
+        <w:t xml:space="preserve">Many other researchers have used the same dataset we did for their work. One example is the work of Ron </w:t>
+      </w:r>
+      <w:proofErr w:type="spellStart"/>
+      <w:r>
+        <w:rPr>
+          <w:rFonts w:ascii="Times New Roman" w:hAnsi="Times New Roman" w:cs="Times New Roman"/>
+        </w:rPr>
+        <w:t>Kohavi</w:t>
+      </w:r>
+      <w:proofErr w:type="spellEnd"/>
+      <w:r>
+        <w:rPr>
+          <w:rFonts w:ascii="Times New Roman" w:hAnsi="Times New Roman" w:cs="Times New Roman"/>
+        </w:rPr>
+        <w:t xml:space="preserve"> and Barry Becker who used the dataset to test various algorithms. The performance of those algorithms is show below (our best result is shown in bold):</w:t>
+      </w:r>
+    </w:p>
+    <w:p>
+      <w:pPr>
+        <w:rPr>
+          <w:rFonts w:ascii="Times New Roman" w:hAnsi="Times New Roman" w:cs="Times New Roman"/>
+        </w:rPr>
+      </w:pPr>
+      <w:bookmarkStart w:id="0" w:name="_GoBack"/>
+      <w:bookmarkEnd w:id="0"/>
+    </w:p>
+    <w:tbl>
+      <w:tblPr>
+        <w:tblStyle w:val="PlainTable5"/>
         <w:tblW w:w="0" w:type="auto"/>
         <w:tblLook w:val="04A0" w:firstRow="1" w:lastRow="0" w:firstColumn="1" w:lastColumn="0" w:noHBand="0" w:noVBand="1"/>
       </w:tblPr>
@@ -3712,8 +4614,12 @@
         <w:gridCol w:w="4675"/>
       </w:tblGrid>
       <w:tr>
+        <w:trPr>
+          <w:cnfStyle w:val="100000000000" w:firstRow="1" w:lastRow="0" w:firstColumn="0" w:lastColumn="0" w:oddVBand="0" w:evenVBand="0" w:oddHBand="0" w:evenHBand="0" w:firstRowFirstColumn="0" w:firstRowLastColumn="0" w:lastRowFirstColumn="0" w:lastRowLastColumn="0"/>
+        </w:trPr>
         <w:tc>
           <w:tcPr>
+            <w:cnfStyle w:val="001000000100" w:firstRow="0" w:lastRow="0" w:firstColumn="1" w:lastColumn="0" w:oddVBand="0" w:evenVBand="0" w:oddHBand="0" w:evenHBand="0" w:firstRowFirstColumn="1" w:firstRowLastColumn="0" w:lastRowFirstColumn="0" w:lastRowLastColumn="0"/>
             <w:tcW w:w="4675" w:type="dxa"/>
           </w:tcPr>
           <w:p>
@@ -3721,11 +4627,13 @@
               <w:jc w:val="center"/>
               <w:rPr>
                 <w:rFonts w:ascii="Times New Roman" w:hAnsi="Times New Roman" w:cs="Times New Roman"/>
+                <w:sz w:val="24"/>
               </w:rPr>
             </w:pPr>
             <w:r>
               <w:rPr>
                 <w:rFonts w:ascii="Times New Roman" w:hAnsi="Times New Roman" w:cs="Times New Roman"/>
+                <w:sz w:val="24"/>
               </w:rPr>
               <w:t>Algorithm</w:t>
             </w:r>
@@ -3738,33 +4646,49 @@
           <w:p>
             <w:pPr>
               <w:jc w:val="center"/>
+              <w:cnfStyle w:val="100000000000" w:firstRow="1" w:lastRow="0" w:firstColumn="0" w:lastColumn="0" w:oddVBand="0" w:evenVBand="0" w:oddHBand="0" w:evenHBand="0" w:firstRowFirstColumn="0" w:firstRowLastColumn="0" w:lastRowFirstColumn="0" w:lastRowLastColumn="0"/>
               <w:rPr>
                 <w:rFonts w:ascii="Times New Roman" w:hAnsi="Times New Roman" w:cs="Times New Roman"/>
+                <w:sz w:val="24"/>
               </w:rPr>
             </w:pPr>
             <w:r>
               <w:rPr>
                 <w:rFonts w:ascii="Times New Roman" w:hAnsi="Times New Roman" w:cs="Times New Roman"/>
+                <w:sz w:val="24"/>
               </w:rPr>
               <w:t>Error Rate</w:t>
+            </w:r>
+            <w:r>
+              <w:rPr>
+                <w:rFonts w:ascii="Times New Roman" w:hAnsi="Times New Roman" w:cs="Times New Roman"/>
+                <w:sz w:val="24"/>
+              </w:rPr>
+              <w:t xml:space="preserve"> (test)</w:t>
             </w:r>
           </w:p>
         </w:tc>
       </w:tr>
       <w:tr>
+        <w:trPr>
+          <w:cnfStyle w:val="000000100000" w:firstRow="0" w:lastRow="0" w:firstColumn="0" w:lastColumn="0" w:oddVBand="0" w:evenVBand="0" w:oddHBand="1" w:evenHBand="0" w:firstRowFirstColumn="0" w:firstRowLastColumn="0" w:lastRowFirstColumn="0" w:lastRowLastColumn="0"/>
+        </w:trPr>
         <w:tc>
           <w:tcPr>
+            <w:cnfStyle w:val="001000000000" w:firstRow="0" w:lastRow="0" w:firstColumn="1" w:lastColumn="0" w:oddVBand="0" w:evenVBand="0" w:oddHBand="0" w:evenHBand="0" w:firstRowFirstColumn="0" w:firstRowLastColumn="0" w:lastRowFirstColumn="0" w:lastRowLastColumn="0"/>
             <w:tcW w:w="4675" w:type="dxa"/>
           </w:tcPr>
           <w:p>
             <w:pPr>
               <w:rPr>
                 <w:rFonts w:ascii="Times New Roman" w:hAnsi="Times New Roman" w:cs="Times New Roman"/>
+                <w:sz w:val="24"/>
               </w:rPr>
             </w:pPr>
             <w:r>
               <w:rPr>
                 <w:rFonts w:ascii="Times New Roman" w:hAnsi="Times New Roman" w:cs="Times New Roman"/>
+                <w:sz w:val="24"/>
               </w:rPr>
               <w:t>IDTM (Decision Table)</w:t>
             </w:r>
@@ -3776,6 +4700,7 @@
           </w:tcPr>
           <w:p>
             <w:pPr>
+              <w:cnfStyle w:val="000000100000" w:firstRow="0" w:lastRow="0" w:firstColumn="0" w:lastColumn="0" w:oddVBand="0" w:evenVBand="0" w:oddHBand="1" w:evenHBand="0" w:firstRowFirstColumn="0" w:firstRowLastColumn="0" w:lastRowFirstColumn="0" w:lastRowLastColumn="0"/>
               <w:rPr>
                 <w:rFonts w:ascii="Times New Roman" w:hAnsi="Times New Roman" w:cs="Times New Roman"/>
               </w:rPr>
@@ -3795,17 +4720,20 @@
         </w:trPr>
         <w:tc>
           <w:tcPr>
+            <w:cnfStyle w:val="001000000000" w:firstRow="0" w:lastRow="0" w:firstColumn="1" w:lastColumn="0" w:oddVBand="0" w:evenVBand="0" w:oddHBand="0" w:evenHBand="0" w:firstRowFirstColumn="0" w:firstRowLastColumn="0" w:lastRowFirstColumn="0" w:lastRowLastColumn="0"/>
             <w:tcW w:w="4675" w:type="dxa"/>
           </w:tcPr>
           <w:p>
             <w:pPr>
               <w:rPr>
                 <w:rFonts w:ascii="Times New Roman" w:hAnsi="Times New Roman" w:cs="Times New Roman"/>
+                <w:sz w:val="24"/>
               </w:rPr>
             </w:pPr>
             <w:r>
               <w:rPr>
                 <w:rFonts w:ascii="Times New Roman" w:hAnsi="Times New Roman" w:cs="Times New Roman"/>
+                <w:sz w:val="24"/>
               </w:rPr>
               <w:t>HOODG</w:t>
             </w:r>
@@ -3817,6 +4745,7 @@
           </w:tcPr>
           <w:p>
             <w:pPr>
+              <w:cnfStyle w:val="000000000000" w:firstRow="0" w:lastRow="0" w:firstColumn="0" w:lastColumn="0" w:oddVBand="0" w:evenVBand="0" w:oddHBand="0" w:evenHBand="0" w:firstRowFirstColumn="0" w:firstRowLastColumn="0" w:lastRowFirstColumn="0" w:lastRowLastColumn="0"/>
               <w:rPr>
                 <w:rFonts w:ascii="Times New Roman" w:hAnsi="Times New Roman" w:cs="Times New Roman"/>
               </w:rPr>
@@ -3831,19 +4760,25 @@
         </w:tc>
       </w:tr>
       <w:tr>
+        <w:trPr>
+          <w:cnfStyle w:val="000000100000" w:firstRow="0" w:lastRow="0" w:firstColumn="0" w:lastColumn="0" w:oddVBand="0" w:evenVBand="0" w:oddHBand="1" w:evenHBand="0" w:firstRowFirstColumn="0" w:firstRowLastColumn="0" w:lastRowFirstColumn="0" w:lastRowLastColumn="0"/>
+        </w:trPr>
         <w:tc>
           <w:tcPr>
+            <w:cnfStyle w:val="001000000000" w:firstRow="0" w:lastRow="0" w:firstColumn="1" w:lastColumn="0" w:oddVBand="0" w:evenVBand="0" w:oddHBand="0" w:evenHBand="0" w:firstRowFirstColumn="0" w:firstRowLastColumn="0" w:lastRowFirstColumn="0" w:lastRowLastColumn="0"/>
             <w:tcW w:w="4675" w:type="dxa"/>
           </w:tcPr>
           <w:p>
             <w:pPr>
               <w:rPr>
                 <w:rFonts w:ascii="Times New Roman" w:hAnsi="Times New Roman" w:cs="Times New Roman"/>
+                <w:sz w:val="24"/>
               </w:rPr>
             </w:pPr>
             <w:r>
               <w:rPr>
                 <w:rFonts w:ascii="Times New Roman" w:hAnsi="Times New Roman" w:cs="Times New Roman"/>
+                <w:sz w:val="24"/>
               </w:rPr>
               <w:t>C4.5</w:t>
             </w:r>
@@ -3855,6 +4790,7 @@
           </w:tcPr>
           <w:p>
             <w:pPr>
+              <w:cnfStyle w:val="000000100000" w:firstRow="0" w:lastRow="0" w:firstColumn="0" w:lastColumn="0" w:oddVBand="0" w:evenVBand="0" w:oddHBand="1" w:evenHBand="0" w:firstRowFirstColumn="0" w:firstRowLastColumn="0" w:lastRowFirstColumn="0" w:lastRowLastColumn="0"/>
               <w:rPr>
                 <w:rFonts w:ascii="Times New Roman" w:hAnsi="Times New Roman" w:cs="Times New Roman"/>
               </w:rPr>
@@ -3871,17 +4807,20 @@
       <w:tr>
         <w:tc>
           <w:tcPr>
+            <w:cnfStyle w:val="001000000000" w:firstRow="0" w:lastRow="0" w:firstColumn="1" w:lastColumn="0" w:oddVBand="0" w:evenVBand="0" w:oddHBand="0" w:evenHBand="0" w:firstRowFirstColumn="0" w:firstRowLastColumn="0" w:lastRowFirstColumn="0" w:lastRowLastColumn="0"/>
             <w:tcW w:w="4675" w:type="dxa"/>
           </w:tcPr>
           <w:p>
             <w:pPr>
               <w:rPr>
                 <w:rFonts w:ascii="Times New Roman" w:hAnsi="Times New Roman" w:cs="Times New Roman"/>
+                <w:sz w:val="24"/>
               </w:rPr>
             </w:pPr>
             <w:r>
               <w:rPr>
                 <w:rFonts w:ascii="Times New Roman" w:hAnsi="Times New Roman" w:cs="Times New Roman"/>
+                <w:sz w:val="24"/>
               </w:rPr>
               <w:t>Voted ID3</w:t>
             </w:r>
@@ -3893,6 +4832,7 @@
           </w:tcPr>
           <w:p>
             <w:pPr>
+              <w:cnfStyle w:val="000000000000" w:firstRow="0" w:lastRow="0" w:firstColumn="0" w:lastColumn="0" w:oddVBand="0" w:evenVBand="0" w:oddHBand="0" w:evenHBand="0" w:firstRowFirstColumn="0" w:firstRowLastColumn="0" w:lastRowFirstColumn="0" w:lastRowLastColumn="0"/>
               <w:rPr>
                 <w:rFonts w:ascii="Times New Roman" w:hAnsi="Times New Roman" w:cs="Times New Roman"/>
               </w:rPr>
@@ -3907,19 +4847,25 @@
         </w:tc>
       </w:tr>
       <w:tr>
+        <w:trPr>
+          <w:cnfStyle w:val="000000100000" w:firstRow="0" w:lastRow="0" w:firstColumn="0" w:lastColumn="0" w:oddVBand="0" w:evenVBand="0" w:oddHBand="1" w:evenHBand="0" w:firstRowFirstColumn="0" w:firstRowLastColumn="0" w:lastRowFirstColumn="0" w:lastRowLastColumn="0"/>
+        </w:trPr>
         <w:tc>
           <w:tcPr>
+            <w:cnfStyle w:val="001000000000" w:firstRow="0" w:lastRow="0" w:firstColumn="1" w:lastColumn="0" w:oddVBand="0" w:evenVBand="0" w:oddHBand="0" w:evenHBand="0" w:firstRowFirstColumn="0" w:firstRowLastColumn="0" w:lastRowFirstColumn="0" w:lastRowLastColumn="0"/>
             <w:tcW w:w="4675" w:type="dxa"/>
           </w:tcPr>
           <w:p>
             <w:pPr>
               <w:rPr>
                 <w:rFonts w:ascii="Times New Roman" w:hAnsi="Times New Roman" w:cs="Times New Roman"/>
+                <w:sz w:val="24"/>
               </w:rPr>
             </w:pPr>
             <w:r>
               <w:rPr>
                 <w:rFonts w:ascii="Times New Roman" w:hAnsi="Times New Roman" w:cs="Times New Roman"/>
+                <w:sz w:val="24"/>
               </w:rPr>
               <w:t>Naive-Bayes</w:t>
             </w:r>
@@ -3931,6 +4877,7 @@
           </w:tcPr>
           <w:p>
             <w:pPr>
+              <w:cnfStyle w:val="000000100000" w:firstRow="0" w:lastRow="0" w:firstColumn="0" w:lastColumn="0" w:oddVBand="0" w:evenVBand="0" w:oddHBand="1" w:evenHBand="0" w:firstRowFirstColumn="0" w:firstRowLastColumn="0" w:lastRowFirstColumn="0" w:lastRowLastColumn="0"/>
               <w:rPr>
                 <w:rFonts w:ascii="Times New Roman" w:hAnsi="Times New Roman" w:cs="Times New Roman"/>
               </w:rPr>
@@ -3947,6 +4894,7 @@
       <w:tr>
         <w:tc>
           <w:tcPr>
+            <w:cnfStyle w:val="001000000000" w:firstRow="0" w:lastRow="0" w:firstColumn="1" w:lastColumn="0" w:oddVBand="0" w:evenVBand="0" w:oddHBand="0" w:evenHBand="0" w:firstRowFirstColumn="0" w:firstRowLastColumn="0" w:lastRowFirstColumn="0" w:lastRowLastColumn="0"/>
             <w:tcW w:w="4675" w:type="dxa"/>
           </w:tcPr>
           <w:p>
@@ -3954,12 +4902,14 @@
               <w:rPr>
                 <w:rFonts w:ascii="Times New Roman" w:hAnsi="Times New Roman" w:cs="Times New Roman"/>
                 <w:b/>
+                <w:sz w:val="24"/>
               </w:rPr>
             </w:pPr>
             <w:r>
               <w:rPr>
                 <w:rFonts w:ascii="Times New Roman" w:hAnsi="Times New Roman" w:cs="Times New Roman"/>
                 <w:b/>
+                <w:sz w:val="24"/>
               </w:rPr>
               <w:t>Linear Regression</w:t>
             </w:r>
@@ -3971,6 +4921,7 @@
           </w:tcPr>
           <w:p>
             <w:pPr>
+              <w:cnfStyle w:val="000000000000" w:firstRow="0" w:lastRow="0" w:firstColumn="0" w:lastColumn="0" w:oddVBand="0" w:evenVBand="0" w:oddHBand="0" w:evenHBand="0" w:firstRowFirstColumn="0" w:firstRowLastColumn="0" w:lastRowFirstColumn="0" w:lastRowLastColumn="0"/>
               <w:rPr>
                 <w:rFonts w:ascii="Times New Roman" w:hAnsi="Times New Roman" w:cs="Times New Roman"/>
                 <w:b/>
@@ -3987,19 +4938,25 @@
         </w:tc>
       </w:tr>
       <w:tr>
+        <w:trPr>
+          <w:cnfStyle w:val="000000100000" w:firstRow="0" w:lastRow="0" w:firstColumn="0" w:lastColumn="0" w:oddVBand="0" w:evenVBand="0" w:oddHBand="1" w:evenHBand="0" w:firstRowFirstColumn="0" w:firstRowLastColumn="0" w:lastRowFirstColumn="0" w:lastRowLastColumn="0"/>
+        </w:trPr>
         <w:tc>
           <w:tcPr>
+            <w:cnfStyle w:val="001000000000" w:firstRow="0" w:lastRow="0" w:firstColumn="1" w:lastColumn="0" w:oddVBand="0" w:evenVBand="0" w:oddHBand="0" w:evenHBand="0" w:firstRowFirstColumn="0" w:firstRowLastColumn="0" w:lastRowFirstColumn="0" w:lastRowLastColumn="0"/>
             <w:tcW w:w="4675" w:type="dxa"/>
           </w:tcPr>
           <w:p>
             <w:pPr>
               <w:rPr>
                 <w:rFonts w:ascii="Times New Roman" w:hAnsi="Times New Roman" w:cs="Times New Roman"/>
+                <w:sz w:val="24"/>
               </w:rPr>
             </w:pPr>
             <w:r>
               <w:rPr>
                 <w:rFonts w:ascii="Times New Roman" w:hAnsi="Times New Roman" w:cs="Times New Roman"/>
+                <w:sz w:val="24"/>
               </w:rPr>
               <w:t>Nearest-neighbor</w:t>
             </w:r>
@@ -4011,6 +4968,7 @@
           </w:tcPr>
           <w:p>
             <w:pPr>
+              <w:cnfStyle w:val="000000100000" w:firstRow="0" w:lastRow="0" w:firstColumn="0" w:lastColumn="0" w:oddVBand="0" w:evenVBand="0" w:oddHBand="1" w:evenHBand="0" w:firstRowFirstColumn="0" w:firstRowLastColumn="0" w:lastRowFirstColumn="0" w:lastRowLastColumn="0"/>
               <w:rPr>
                 <w:rFonts w:ascii="Times New Roman" w:hAnsi="Times New Roman" w:cs="Times New Roman"/>
               </w:rPr>
@@ -4072,10 +5030,22 @@
         <w:rPr>
           <w:rFonts w:ascii="Times New Roman" w:hAnsi="Times New Roman" w:cs="Times New Roman"/>
         </w:rPr>
-        <w:t xml:space="preserve">Given time and computational limits, the linear regression algorithm was the best performing algorithm for our application. However, with more time or computational power, the PocketPLA might be able to compete with the linear regression algorithm. In the future we plan to optimize code and run the PLA algorithm with more iterations to see how it compares with the linear regression algorithm when allowed more iterations. </w:t>
-      </w:r>
-      <w:bookmarkStart w:id="0" w:name="_GoBack"/>
-      <w:bookmarkEnd w:id="0"/>
+        <w:t xml:space="preserve">Given time and computational limits, the linear regression algorithm was the best performing algorithm for our application. However, with more time or computational power, the </w:t>
+      </w:r>
+      <w:proofErr w:type="spellStart"/>
+      <w:r>
+        <w:rPr>
+          <w:rFonts w:ascii="Times New Roman" w:hAnsi="Times New Roman" w:cs="Times New Roman"/>
+        </w:rPr>
+        <w:t>PocketPLA</w:t>
+      </w:r>
+      <w:proofErr w:type="spellEnd"/>
+      <w:r>
+        <w:rPr>
+          <w:rFonts w:ascii="Times New Roman" w:hAnsi="Times New Roman" w:cs="Times New Roman"/>
+        </w:rPr>
+        <w:t xml:space="preserve"> might be able to compete with the linear regression algorithm. In the future we plan to optimize code and run the PLA algorithm with more iterations to see how it compares with the linear regression algorithm when allowed more iterations. </w:t>
+      </w:r>
     </w:p>
     <w:p>
       <w:pPr>
@@ -4099,8 +5069,8 @@
 </file>
 
 <file path=word/numbering.xml><?xml version="1.0" encoding="utf-8"?>
-<w:numbering xmlns:wpc="http://schemas.microsoft.com/office/word/2010/wordprocessingCanvas" xmlns:mo="http://schemas.microsoft.com/office/mac/office/2008/main" xmlns:mc="http://schemas.openxmlformats.org/markup-compatibility/2006" xmlns:mv="urn:schemas-microsoft-com:mac:vml" xmlns:o="urn:schemas-microsoft-com:office:office" xmlns:r="http://schemas.openxmlformats.org/officeDocument/2006/relationships" xmlns:m="http://schemas.openxmlformats.org/officeDocument/2006/math" xmlns:v="urn:schemas-microsoft-com:vml" xmlns:wp14="http://schemas.microsoft.com/office/word/2010/wordprocessingDrawing" xmlns:wp="http://schemas.openxmlformats.org/drawingml/2006/wordprocessingDrawing" xmlns:w10="urn:schemas-microsoft-com:office:word" xmlns:w="http://schemas.openxmlformats.org/wordprocessingml/2006/main" xmlns:w14="http://schemas.microsoft.com/office/word/2010/wordml" xmlns:w15="http://schemas.microsoft.com/office/word/2012/wordml" xmlns:wpg="http://schemas.microsoft.com/office/word/2010/wordprocessingGroup" xmlns:wpi="http://schemas.microsoft.com/office/word/2010/wordprocessingInk" xmlns:wne="http://schemas.microsoft.com/office/word/2006/wordml" xmlns:wps="http://schemas.microsoft.com/office/word/2010/wordprocessingShape" mc:Ignorable="w14 w15 wp14">
-  <w:abstractNum w:abstractNumId="0">
+<w:numbering xmlns:wpc="http://schemas.microsoft.com/office/word/2010/wordprocessingCanvas" xmlns:cx="http://schemas.microsoft.com/office/drawing/2014/chartex" xmlns:cx1="http://schemas.microsoft.com/office/drawing/2015/9/8/chartex" xmlns:cx2="http://schemas.microsoft.com/office/drawing/2015/10/21/chartex" xmlns:cx3="http://schemas.microsoft.com/office/drawing/2016/5/9/chartex" xmlns:cx4="http://schemas.microsoft.com/office/drawing/2016/5/10/chartex" xmlns:cx5="http://schemas.microsoft.com/office/drawing/2016/5/11/chartex" xmlns:mc="http://schemas.openxmlformats.org/markup-compatibility/2006" xmlns:o="urn:schemas-microsoft-com:office:office" xmlns:r="http://schemas.openxmlformats.org/officeDocument/2006/relationships" xmlns:m="http://schemas.openxmlformats.org/officeDocument/2006/math" xmlns:v="urn:schemas-microsoft-com:vml" xmlns:wp14="http://schemas.microsoft.com/office/word/2010/wordprocessingDrawing" xmlns:wp="http://schemas.openxmlformats.org/drawingml/2006/wordprocessingDrawing" xmlns:w10="urn:schemas-microsoft-com:office:word" xmlns:w="http://schemas.openxmlformats.org/wordprocessingml/2006/main" xmlns:w14="http://schemas.microsoft.com/office/word/2010/wordml" xmlns:w15="http://schemas.microsoft.com/office/word/2012/wordml" xmlns:w16se="http://schemas.microsoft.com/office/word/2015/wordml/symex" xmlns:wpg="http://schemas.microsoft.com/office/word/2010/wordprocessingGroup" xmlns:wpi="http://schemas.microsoft.com/office/word/2010/wordprocessingInk" xmlns:wne="http://schemas.microsoft.com/office/word/2006/wordml" xmlns:wps="http://schemas.microsoft.com/office/word/2010/wordprocessingShape" mc:Ignorable="w14 w15 w16se wp14">
+  <w:abstractNum w:abstractNumId="0" w15:restartNumberingAfterBreak="0">
     <w:nsid w:val="050E2B6D"/>
     <w:multiLevelType w:val="hybridMultilevel"/>
     <w:tmpl w:val="F9722218"/>
@@ -4189,7 +5159,7 @@
       </w:pPr>
     </w:lvl>
   </w:abstractNum>
-  <w:abstractNum w:abstractNumId="1">
+  <w:abstractNum w:abstractNumId="1" w15:restartNumberingAfterBreak="0">
     <w:nsid w:val="24C84739"/>
     <w:multiLevelType w:val="hybridMultilevel"/>
     <w:tmpl w:val="65BC62CC"/>
@@ -4279,7 +5249,7 @@
       </w:pPr>
     </w:lvl>
   </w:abstractNum>
-  <w:abstractNum w:abstractNumId="2">
+  <w:abstractNum w:abstractNumId="2" w15:restartNumberingAfterBreak="0">
     <w:nsid w:val="27830636"/>
     <w:multiLevelType w:val="hybridMultilevel"/>
     <w:tmpl w:val="65BC62CC"/>
@@ -4369,7 +5339,7 @@
       </w:pPr>
     </w:lvl>
   </w:abstractNum>
-  <w:abstractNum w:abstractNumId="3">
+  <w:abstractNum w:abstractNumId="3" w15:restartNumberingAfterBreak="0">
     <w:nsid w:val="2A4E21D2"/>
     <w:multiLevelType w:val="hybridMultilevel"/>
     <w:tmpl w:val="3BF4803A"/>
@@ -4458,7 +5428,7 @@
       </w:pPr>
     </w:lvl>
   </w:abstractNum>
-  <w:abstractNum w:abstractNumId="4">
+  <w:abstractNum w:abstractNumId="4" w15:restartNumberingAfterBreak="0">
     <w:nsid w:val="66627AB9"/>
     <w:multiLevelType w:val="hybridMultilevel"/>
     <w:tmpl w:val="C1F0CB28"/>
@@ -4590,7 +5560,7 @@
 </file>
 
 <file path=word/styles.xml><?xml version="1.0" encoding="utf-8"?>
-<w:styles xmlns:mc="http://schemas.openxmlformats.org/markup-compatibility/2006" xmlns:r="http://schemas.openxmlformats.org/officeDocument/2006/relationships" xmlns:w="http://schemas.openxmlformats.org/wordprocessingml/2006/main" xmlns:w14="http://schemas.microsoft.com/office/word/2010/wordml" xmlns:w15="http://schemas.microsoft.com/office/word/2012/wordml" mc:Ignorable="w14 w15">
+<w:styles xmlns:mc="http://schemas.openxmlformats.org/markup-compatibility/2006" xmlns:r="http://schemas.openxmlformats.org/officeDocument/2006/relationships" xmlns:w="http://schemas.openxmlformats.org/wordprocessingml/2006/main" xmlns:w14="http://schemas.microsoft.com/office/word/2010/wordml" xmlns:w15="http://schemas.microsoft.com/office/word/2012/wordml" xmlns:w16se="http://schemas.microsoft.com/office/word/2015/wordml/symex" mc:Ignorable="w14 w15 w16se">
   <w:docDefaults>
     <w:rPrDefault>
       <w:rPr>
@@ -4602,7 +5572,7 @@
     </w:rPrDefault>
     <w:pPrDefault/>
   </w:docDefaults>
-  <w:latentStyles w:defLockedState="0" w:defUIPriority="99" w:defSemiHidden="0" w:defUnhideWhenUsed="0" w:defQFormat="0" w:count="380">
+  <w:latentStyles w:defLockedState="0" w:defUIPriority="99" w:defSemiHidden="0" w:defUnhideWhenUsed="0" w:defQFormat="0" w:count="374">
     <w:lsdException w:name="Normal" w:uiPriority="0" w:qFormat="1"/>
     <w:lsdException w:name="heading 1" w:uiPriority="9" w:qFormat="1"/>
     <w:lsdException w:name="heading 2" w:semiHidden="1" w:uiPriority="9" w:unhideWhenUsed="1" w:qFormat="1"/>
@@ -4759,15 +5729,6 @@
     <w:lsdException w:name="Balloon Text" w:semiHidden="1" w:unhideWhenUsed="1"/>
     <w:lsdException w:name="Table Grid" w:uiPriority="39"/>
     <w:lsdException w:name="Table Theme" w:semiHidden="1" w:unhideWhenUsed="1"/>
-    <w:lsdException w:name="Note Level 1" w:semiHidden="1" w:unhideWhenUsed="1"/>
-    <w:lsdException w:name="Note Level 2" w:semiHidden="1" w:unhideWhenUsed="1"/>
-    <w:lsdException w:name="Note Level 3" w:semiHidden="1" w:unhideWhenUsed="1"/>
-    <w:lsdException w:name="Note Level 4" w:semiHidden="1" w:unhideWhenUsed="1"/>
-    <w:lsdException w:name="Note Level 5" w:semiHidden="1" w:unhideWhenUsed="1"/>
-    <w:lsdException w:name="Note Level 6" w:semiHidden="1" w:unhideWhenUsed="1"/>
-    <w:lsdException w:name="Note Level 7" w:semiHidden="1" w:unhideWhenUsed="1"/>
-    <w:lsdException w:name="Note Level 8" w:semiHidden="1" w:unhideWhenUsed="1"/>
-    <w:lsdException w:name="Note Level 9" w:semiHidden="1" w:unhideWhenUsed="1"/>
     <w:lsdException w:name="Placeholder Text" w:semiHidden="1"/>
     <w:lsdException w:name="No Spacing" w:uiPriority="1" w:qFormat="1"/>
     <w:lsdException w:name="Light Shading" w:uiPriority="60"/>
@@ -5042,7 +6003,6 @@
     <w:uiPriority w:val="39"/>
     <w:rsid w:val="00D7250B"/>
     <w:tblPr>
-      <w:tblInd w:w="0" w:type="dxa"/>
       <w:tblBorders>
         <w:top w:val="single" w:sz="4" w:space="0" w:color="auto"/>
         <w:left w:val="single" w:sz="4" w:space="0" w:color="auto"/>
@@ -5051,13 +6011,214 @@
         <w:insideH w:val="single" w:sz="4" w:space="0" w:color="auto"/>
         <w:insideV w:val="single" w:sz="4" w:space="0" w:color="auto"/>
       </w:tblBorders>
-      <w:tblCellMar>
-        <w:top w:w="0" w:type="dxa"/>
-        <w:left w:w="108" w:type="dxa"/>
-        <w:bottom w:w="0" w:type="dxa"/>
-        <w:right w:w="108" w:type="dxa"/>
-      </w:tblCellMar>
     </w:tblPr>
+  </w:style>
+  <w:style w:type="table" w:styleId="PlainTable3">
+    <w:name w:val="Plain Table 3"/>
+    <w:basedOn w:val="TableNormal"/>
+    <w:uiPriority w:val="43"/>
+    <w:rsid w:val="00DA6494"/>
+    <w:tblPr>
+      <w:tblStyleRowBandSize w:val="1"/>
+      <w:tblStyleColBandSize w:val="1"/>
+    </w:tblPr>
+    <w:tblStylePr w:type="firstRow">
+      <w:rPr>
+        <w:b/>
+        <w:bCs/>
+        <w:caps/>
+      </w:rPr>
+      <w:tblPr/>
+      <w:tcPr>
+        <w:tcBorders>
+          <w:bottom w:val="single" w:sz="4" w:space="0" w:color="7F7F7F" w:themeColor="text1" w:themeTint="80"/>
+        </w:tcBorders>
+      </w:tcPr>
+    </w:tblStylePr>
+    <w:tblStylePr w:type="lastRow">
+      <w:rPr>
+        <w:b/>
+        <w:bCs/>
+        <w:caps/>
+      </w:rPr>
+      <w:tblPr/>
+      <w:tcPr>
+        <w:tcBorders>
+          <w:top w:val="nil"/>
+        </w:tcBorders>
+      </w:tcPr>
+    </w:tblStylePr>
+    <w:tblStylePr w:type="firstCol">
+      <w:rPr>
+        <w:b/>
+        <w:bCs/>
+        <w:caps/>
+      </w:rPr>
+      <w:tblPr/>
+      <w:tcPr>
+        <w:tcBorders>
+          <w:right w:val="single" w:sz="4" w:space="0" w:color="7F7F7F" w:themeColor="text1" w:themeTint="80"/>
+        </w:tcBorders>
+      </w:tcPr>
+    </w:tblStylePr>
+    <w:tblStylePr w:type="lastCol">
+      <w:rPr>
+        <w:b/>
+        <w:bCs/>
+        <w:caps/>
+      </w:rPr>
+      <w:tblPr/>
+      <w:tcPr>
+        <w:tcBorders>
+          <w:left w:val="nil"/>
+        </w:tcBorders>
+      </w:tcPr>
+    </w:tblStylePr>
+    <w:tblStylePr w:type="band1Vert">
+      <w:tblPr/>
+      <w:tcPr>
+        <w:shd w:val="clear" w:color="auto" w:fill="F2F2F2" w:themeFill="background1" w:themeFillShade="F2"/>
+      </w:tcPr>
+    </w:tblStylePr>
+    <w:tblStylePr w:type="band1Horz">
+      <w:tblPr/>
+      <w:tcPr>
+        <w:shd w:val="clear" w:color="auto" w:fill="F2F2F2" w:themeFill="background1" w:themeFillShade="F2"/>
+      </w:tcPr>
+    </w:tblStylePr>
+    <w:tblStylePr w:type="neCell">
+      <w:tblPr/>
+      <w:tcPr>
+        <w:tcBorders>
+          <w:left w:val="nil"/>
+        </w:tcBorders>
+      </w:tcPr>
+    </w:tblStylePr>
+    <w:tblStylePr w:type="nwCell">
+      <w:tblPr/>
+      <w:tcPr>
+        <w:tcBorders>
+          <w:right w:val="nil"/>
+        </w:tcBorders>
+      </w:tcPr>
+    </w:tblStylePr>
+  </w:style>
+  <w:style w:type="table" w:styleId="PlainTable5">
+    <w:name w:val="Plain Table 5"/>
+    <w:basedOn w:val="TableNormal"/>
+    <w:uiPriority w:val="45"/>
+    <w:rsid w:val="00DA6494"/>
+    <w:tblPr>
+      <w:tblStyleRowBandSize w:val="1"/>
+      <w:tblStyleColBandSize w:val="1"/>
+    </w:tblPr>
+    <w:tblStylePr w:type="firstRow">
+      <w:rPr>
+        <w:rFonts w:asciiTheme="majorHAnsi" w:eastAsiaTheme="majorEastAsia" w:hAnsiTheme="majorHAnsi" w:cstheme="majorBidi"/>
+        <w:i/>
+        <w:iCs/>
+        <w:sz w:val="26"/>
+      </w:rPr>
+      <w:tblPr/>
+      <w:tcPr>
+        <w:tcBorders>
+          <w:bottom w:val="single" w:sz="4" w:space="0" w:color="7F7F7F" w:themeColor="text1" w:themeTint="80"/>
+        </w:tcBorders>
+        <w:shd w:val="clear" w:color="auto" w:fill="FFFFFF" w:themeFill="background1"/>
+      </w:tcPr>
+    </w:tblStylePr>
+    <w:tblStylePr w:type="lastRow">
+      <w:rPr>
+        <w:rFonts w:asciiTheme="majorHAnsi" w:eastAsiaTheme="majorEastAsia" w:hAnsiTheme="majorHAnsi" w:cstheme="majorBidi"/>
+        <w:i/>
+        <w:iCs/>
+        <w:sz w:val="26"/>
+      </w:rPr>
+      <w:tblPr/>
+      <w:tcPr>
+        <w:tcBorders>
+          <w:top w:val="single" w:sz="4" w:space="0" w:color="7F7F7F" w:themeColor="text1" w:themeTint="80"/>
+        </w:tcBorders>
+        <w:shd w:val="clear" w:color="auto" w:fill="FFFFFF" w:themeFill="background1"/>
+      </w:tcPr>
+    </w:tblStylePr>
+    <w:tblStylePr w:type="firstCol">
+      <w:pPr>
+        <w:jc w:val="right"/>
+      </w:pPr>
+      <w:rPr>
+        <w:rFonts w:asciiTheme="majorHAnsi" w:eastAsiaTheme="majorEastAsia" w:hAnsiTheme="majorHAnsi" w:cstheme="majorBidi"/>
+        <w:i/>
+        <w:iCs/>
+        <w:sz w:val="26"/>
+      </w:rPr>
+      <w:tblPr/>
+      <w:tcPr>
+        <w:tcBorders>
+          <w:right w:val="single" w:sz="4" w:space="0" w:color="7F7F7F" w:themeColor="text1" w:themeTint="80"/>
+        </w:tcBorders>
+        <w:shd w:val="clear" w:color="auto" w:fill="FFFFFF" w:themeFill="background1"/>
+      </w:tcPr>
+    </w:tblStylePr>
+    <w:tblStylePr w:type="lastCol">
+      <w:rPr>
+        <w:rFonts w:asciiTheme="majorHAnsi" w:eastAsiaTheme="majorEastAsia" w:hAnsiTheme="majorHAnsi" w:cstheme="majorBidi"/>
+        <w:i/>
+        <w:iCs/>
+        <w:sz w:val="26"/>
+      </w:rPr>
+      <w:tblPr/>
+      <w:tcPr>
+        <w:tcBorders>
+          <w:left w:val="single" w:sz="4" w:space="0" w:color="7F7F7F" w:themeColor="text1" w:themeTint="80"/>
+        </w:tcBorders>
+        <w:shd w:val="clear" w:color="auto" w:fill="FFFFFF" w:themeFill="background1"/>
+      </w:tcPr>
+    </w:tblStylePr>
+    <w:tblStylePr w:type="band1Vert">
+      <w:tblPr/>
+      <w:tcPr>
+        <w:shd w:val="clear" w:color="auto" w:fill="F2F2F2" w:themeFill="background1" w:themeFillShade="F2"/>
+      </w:tcPr>
+    </w:tblStylePr>
+    <w:tblStylePr w:type="band1Horz">
+      <w:tblPr/>
+      <w:tcPr>
+        <w:shd w:val="clear" w:color="auto" w:fill="F2F2F2" w:themeFill="background1" w:themeFillShade="F2"/>
+      </w:tcPr>
+    </w:tblStylePr>
+    <w:tblStylePr w:type="neCell">
+      <w:tblPr/>
+      <w:tcPr>
+        <w:tcBorders>
+          <w:left w:val="nil"/>
+        </w:tcBorders>
+      </w:tcPr>
+    </w:tblStylePr>
+    <w:tblStylePr w:type="nwCell">
+      <w:tblPr/>
+      <w:tcPr>
+        <w:tcBorders>
+          <w:right w:val="nil"/>
+        </w:tcBorders>
+      </w:tcPr>
+    </w:tblStylePr>
+    <w:tblStylePr w:type="seCell">
+      <w:tblPr/>
+      <w:tcPr>
+        <w:tcBorders>
+          <w:left w:val="nil"/>
+        </w:tcBorders>
+      </w:tcPr>
+    </w:tblStylePr>
+    <w:tblStylePr w:type="swCell">
+      <w:tblPr/>
+      <w:tcPr>
+        <w:tcBorders>
+          <w:right w:val="nil"/>
+        </w:tcBorders>
+      </w:tcPr>
+    </w:tblStylePr>
   </w:style>
 </w:styles>
 </file>

</xml_diff>

<commit_message>
added link to our repository to the report
</commit_message>
<xml_diff>
--- a/CS5402 Final Project Report.docx
+++ b/CS5402 Final Project Report.docx
@@ -57,6 +57,70 @@
           <w:rFonts w:ascii="Times New Roman" w:hAnsi="Times New Roman" w:cs="Times New Roman"/>
         </w:rPr>
       </w:pPr>
+      <w:hyperlink r:id="rId5" w:history="1">
+        <w:r>
+          <w:rPr>
+            <w:rStyle w:val="Hyperlink"/>
+            <w:rFonts w:ascii="Times New Roman" w:hAnsi="Times New Roman" w:cs="Times New Roman"/>
+          </w:rPr>
+          <w:t>https://github.com/tr</w:t>
+        </w:r>
+        <w:r>
+          <w:rPr>
+            <w:rStyle w:val="Hyperlink"/>
+            <w:rFonts w:ascii="Times New Roman" w:hAnsi="Times New Roman" w:cs="Times New Roman"/>
+          </w:rPr>
+          <w:t>r</w:t>
+        </w:r>
+        <w:r>
+          <w:rPr>
+            <w:rStyle w:val="Hyperlink"/>
+            <w:rFonts w:ascii="Times New Roman" w:hAnsi="Times New Roman" w:cs="Times New Roman"/>
+          </w:rPr>
+          <w:t>evvorr/ML-final_proj</w:t>
+        </w:r>
+      </w:hyperlink>
+      <w:r>
+        <w:rPr>
+          <w:rFonts w:ascii="Times New Roman" w:hAnsi="Times New Roman" w:cs="Times New Roman"/>
+        </w:rPr>
+        <w:t xml:space="preserve"> </w:t>
+      </w:r>
+    </w:p>
+    <w:p>
+      <w:pPr>
+        <w:jc w:val="center"/>
+        <w:rPr>
+          <w:rFonts w:ascii="Times New Roman" w:hAnsi="Times New Roman" w:cs="Times New Roman"/>
+        </w:rPr>
+      </w:pPr>
+      <w:r>
+        <w:rPr>
+          <w:rFonts w:ascii="Times New Roman" w:hAnsi="Times New Roman" w:cs="Times New Roman"/>
+        </w:rPr>
+        <w:t>December 6</w:t>
+      </w:r>
+      <w:r>
+        <w:rPr>
+          <w:rFonts w:ascii="Times New Roman" w:hAnsi="Times New Roman" w:cs="Times New Roman"/>
+          <w:vertAlign w:val="superscript"/>
+        </w:rPr>
+        <w:t>th</w:t>
+      </w:r>
+      <w:r>
+        <w:rPr>
+          <w:rFonts w:ascii="Times New Roman" w:hAnsi="Times New Roman" w:cs="Times New Roman"/>
+        </w:rPr>
+        <w:t xml:space="preserve"> - 2016</w:t>
+      </w:r>
+    </w:p>
+    <w:p>
+      <w:pPr>
+        <w:jc w:val="center"/>
+        <w:rPr>
+          <w:rFonts w:ascii="Times New Roman" w:hAnsi="Times New Roman" w:cs="Times New Roman"/>
+        </w:rPr>
+      </w:pPr>
     </w:p>
     <w:p>
       <w:pPr>
@@ -123,6 +187,8 @@
         </w:rPr>
         <w:t>Age</w:t>
       </w:r>
+      <w:bookmarkStart w:id="0" w:name="_GoBack"/>
+      <w:bookmarkEnd w:id="0"/>
     </w:p>
     <w:p>
       <w:pPr>
@@ -879,6 +945,7 @@
         <w:rPr>
           <w:rFonts w:ascii="Times New Roman" w:hAnsi="Times New Roman" w:cs="Times New Roman"/>
         </w:rPr>
+        <w:lastRenderedPageBreak/>
         <w:t>Relationship</w:t>
       </w:r>
     </w:p>
@@ -915,7 +982,6 @@
         <w:rPr>
           <w:rFonts w:ascii="Times New Roman" w:hAnsi="Times New Roman" w:cs="Times New Roman"/>
         </w:rPr>
-        <w:lastRenderedPageBreak/>
         <w:t>Own-child</w:t>
       </w:r>
     </w:p>
@@ -1454,7 +1520,6 @@
           <w:rFonts w:ascii="Times New Roman" w:hAnsi="Times New Roman" w:cs="Times New Roman"/>
           <w:b/>
         </w:rPr>
-        <w:lastRenderedPageBreak/>
         <w:t>PLA</w:t>
       </w:r>
     </w:p>
@@ -3703,7 +3768,6 @@
           <w:sz w:val="28"/>
           <w:szCs w:val="28"/>
         </w:rPr>
-        <w:lastRenderedPageBreak/>
         <w:t>Results</w:t>
       </w:r>
     </w:p>
@@ -3748,7 +3812,7 @@
                     </pic:cNvPicPr>
                   </pic:nvPicPr>
                   <pic:blipFill>
-                    <a:blip r:embed="rId5">
+                    <a:blip r:embed="rId6">
                       <a:extLst>
                         <a:ext uri="{28A0092B-C50C-407E-A947-70E740481C1C}">
                           <a14:useLocalDpi xmlns:a14="http://schemas.microsoft.com/office/drawing/2010/main" val="0"/>
@@ -3817,7 +3881,7 @@
                     </pic:cNvPicPr>
                   </pic:nvPicPr>
                   <pic:blipFill>
-                    <a:blip r:embed="rId6">
+                    <a:blip r:embed="rId7">
                       <a:extLst>
                         <a:ext uri="{28A0092B-C50C-407E-A947-70E740481C1C}">
                           <a14:useLocalDpi xmlns:a14="http://schemas.microsoft.com/office/drawing/2010/main" val="0"/>
@@ -4600,8 +4664,6 @@
           <w:rFonts w:ascii="Times New Roman" w:hAnsi="Times New Roman" w:cs="Times New Roman"/>
         </w:rPr>
       </w:pPr>
-      <w:bookmarkStart w:id="0" w:name="_GoBack"/>
-      <w:bookmarkEnd w:id="0"/>
     </w:p>
     <w:tbl>
       <w:tblPr>
@@ -5046,6 +5108,21 @@
         </w:rPr>
         <w:t xml:space="preserve"> might be able to compete with the linear regression algorithm. In the future we plan to optimize code and run the PLA algorithm with more iterations to see how it compares with the linear regression algorithm when allowed more iterations. </w:t>
       </w:r>
+      <w:r>
+        <w:rPr>
+          <w:rFonts w:ascii="Times New Roman" w:hAnsi="Times New Roman" w:cs="Times New Roman"/>
+        </w:rPr>
+        <w:t xml:space="preserve">All source code and analysis can be found in our repository, located at: </w:t>
+      </w:r>
+      <w:hyperlink r:id="rId8" w:history="1">
+        <w:r>
+          <w:rPr>
+            <w:rStyle w:val="Hyperlink"/>
+            <w:rFonts w:ascii="Times New Roman" w:hAnsi="Times New Roman" w:cs="Times New Roman"/>
+          </w:rPr>
+          <w:t>https://github.com/trrevvorr/ML-final_proj</w:t>
+        </w:r>
+      </w:hyperlink>
     </w:p>
     <w:p>
       <w:pPr>
@@ -6220,6 +6297,29 @@
       </w:tcPr>
     </w:tblStylePr>
   </w:style>
+  <w:style w:type="character" w:styleId="Hyperlink">
+    <w:name w:val="Hyperlink"/>
+    <w:basedOn w:val="DefaultParagraphFont"/>
+    <w:uiPriority w:val="99"/>
+    <w:unhideWhenUsed/>
+    <w:rsid w:val="00B06C7D"/>
+    <w:rPr>
+      <w:color w:val="0563C1" w:themeColor="hyperlink"/>
+      <w:u w:val="single"/>
+    </w:rPr>
+  </w:style>
+  <w:style w:type="character" w:styleId="FollowedHyperlink">
+    <w:name w:val="FollowedHyperlink"/>
+    <w:basedOn w:val="DefaultParagraphFont"/>
+    <w:uiPriority w:val="99"/>
+    <w:semiHidden/>
+    <w:unhideWhenUsed/>
+    <w:rsid w:val="00B06C7D"/>
+    <w:rPr>
+      <w:color w:val="954F72" w:themeColor="followedHyperlink"/>
+      <w:u w:val="single"/>
+    </w:rPr>
+  </w:style>
 </w:styles>
 </file>
 

</xml_diff>

<commit_message>
added note about overfitting
</commit_message>
<xml_diff>
--- a/CS5402 Final Project Report.docx
+++ b/CS5402 Final Project Report.docx
@@ -63,21 +63,7 @@
             <w:rStyle w:val="Hyperlink"/>
             <w:rFonts w:ascii="Times New Roman" w:hAnsi="Times New Roman" w:cs="Times New Roman"/>
           </w:rPr>
-          <w:t>https://github.com/tr</w:t>
-        </w:r>
-        <w:r>
-          <w:rPr>
-            <w:rStyle w:val="Hyperlink"/>
-            <w:rFonts w:ascii="Times New Roman" w:hAnsi="Times New Roman" w:cs="Times New Roman"/>
-          </w:rPr>
-          <w:t>r</w:t>
-        </w:r>
-        <w:r>
-          <w:rPr>
-            <w:rStyle w:val="Hyperlink"/>
-            <w:rFonts w:ascii="Times New Roman" w:hAnsi="Times New Roman" w:cs="Times New Roman"/>
-          </w:rPr>
-          <w:t>evvorr/ML-final_proj</w:t>
+          <w:t>https://github.com/trrevvorr/ML-final_proj</w:t>
         </w:r>
       </w:hyperlink>
       <w:r>
@@ -187,8 +173,6 @@
         </w:rPr>
         <w:t>Age</w:t>
       </w:r>
-      <w:bookmarkStart w:id="0" w:name="_GoBack"/>
-      <w:bookmarkEnd w:id="0"/>
     </w:p>
     <w:p>
       <w:pPr>
@@ -4568,7 +4552,19 @@
         <w:rPr>
           <w:rFonts w:ascii="Times New Roman" w:hAnsi="Times New Roman" w:cs="Times New Roman"/>
         </w:rPr>
-        <w:t xml:space="preserve">The results above show the various algorithms’ performance on our testing and training data. Due to time constraints, the PLA and </w:t>
+        <w:t xml:space="preserve">The results above show the various algorithms’ performance on our testing and training data. </w:t>
+      </w:r>
+      <w:r>
+        <w:rPr>
+          <w:rFonts w:ascii="Times New Roman" w:hAnsi="Times New Roman" w:cs="Times New Roman"/>
+        </w:rPr>
+        <w:t>Both the training and testing error rates were very similar for each algorithm which tells us that overfitting was not an issue. This was expected as both our training and testing datasets were very large. Another result of such large datasets were time constraints on runtime. T</w:t>
+      </w:r>
+      <w:r>
+        <w:rPr>
+          <w:rFonts w:ascii="Times New Roman" w:hAnsi="Times New Roman" w:cs="Times New Roman"/>
+        </w:rPr>
+        <w:t xml:space="preserve">he PLA and </w:t>
       </w:r>
       <w:proofErr w:type="spellStart"/>
       <w:r>
@@ -4582,7 +4578,92 @@
         <w:rPr>
           <w:rFonts w:ascii="Times New Roman" w:hAnsi="Times New Roman" w:cs="Times New Roman"/>
         </w:rPr>
-        <w:t xml:space="preserve"> algorithms were only run with one iteration. Linear regression performed the best out of all the algorithms as it had the lowest error rate and runtime. Given more processing power or time, the </w:t>
+        <w:t xml:space="preserve"> algorithms </w:t>
+      </w:r>
+      <w:r>
+        <w:rPr>
+          <w:rFonts w:ascii="Times New Roman" w:hAnsi="Times New Roman" w:cs="Times New Roman"/>
+        </w:rPr>
+        <w:t>could</w:t>
+      </w:r>
+      <w:r>
+        <w:rPr>
+          <w:rFonts w:ascii="Times New Roman" w:hAnsi="Times New Roman" w:cs="Times New Roman"/>
+        </w:rPr>
+        <w:t xml:space="preserve"> only </w:t>
+      </w:r>
+      <w:r>
+        <w:rPr>
+          <w:rFonts w:ascii="Times New Roman" w:hAnsi="Times New Roman" w:cs="Times New Roman"/>
+        </w:rPr>
+        <w:t xml:space="preserve">be </w:t>
+      </w:r>
+      <w:r>
+        <w:rPr>
+          <w:rFonts w:ascii="Times New Roman" w:hAnsi="Times New Roman" w:cs="Times New Roman"/>
+        </w:rPr>
+        <w:t xml:space="preserve">run with one iteration. </w:t>
+      </w:r>
+      <w:r>
+        <w:rPr>
+          <w:rFonts w:ascii="Times New Roman" w:hAnsi="Times New Roman" w:cs="Times New Roman"/>
+        </w:rPr>
+        <w:t xml:space="preserve">Ideally, we would have preferred several hundred iterations to better tune </w:t>
+      </w:r>
+      <w:r>
+        <w:rPr>
+          <w:rFonts w:ascii="Times New Roman" w:hAnsi="Times New Roman" w:cs="Times New Roman"/>
+          <w:i/>
+        </w:rPr>
+        <w:t>w</w:t>
+      </w:r>
+      <w:r>
+        <w:rPr>
+          <w:rFonts w:ascii="Times New Roman" w:hAnsi="Times New Roman" w:cs="Times New Roman"/>
+        </w:rPr>
+        <w:t xml:space="preserve">, but time did not allow. </w:t>
+      </w:r>
+      <w:r>
+        <w:rPr>
+          <w:rFonts w:ascii="Times New Roman" w:hAnsi="Times New Roman" w:cs="Times New Roman"/>
+        </w:rPr>
+        <w:t>Linear regression</w:t>
+      </w:r>
+      <w:r>
+        <w:rPr>
+          <w:rFonts w:ascii="Times New Roman" w:hAnsi="Times New Roman" w:cs="Times New Roman"/>
+        </w:rPr>
+        <w:t>,</w:t>
+      </w:r>
+      <w:r>
+        <w:rPr>
+          <w:rFonts w:ascii="Times New Roman" w:hAnsi="Times New Roman" w:cs="Times New Roman"/>
+        </w:rPr>
+        <w:t xml:space="preserve"> </w:t>
+      </w:r>
+      <w:r>
+        <w:rPr>
+          <w:rFonts w:ascii="Times New Roman" w:hAnsi="Times New Roman" w:cs="Times New Roman"/>
+        </w:rPr>
+        <w:t>on the other hand, finished</w:t>
+      </w:r>
+      <w:r>
+        <w:rPr>
+          <w:rFonts w:ascii="Times New Roman" w:hAnsi="Times New Roman" w:cs="Times New Roman"/>
+        </w:rPr>
+        <w:t xml:space="preserve"> </w:t>
+      </w:r>
+      <w:r>
+        <w:rPr>
+          <w:rFonts w:ascii="Times New Roman" w:hAnsi="Times New Roman" w:cs="Times New Roman"/>
+        </w:rPr>
+        <w:t xml:space="preserve">very quickly. It performed </w:t>
+      </w:r>
+      <w:r>
+        <w:rPr>
+          <w:rFonts w:ascii="Times New Roman" w:hAnsi="Times New Roman" w:cs="Times New Roman"/>
+        </w:rPr>
+        <w:t xml:space="preserve">the best out of all the algorithms as it had the lowest error rate and runtime. Given more processing power or time, the </w:t>
       </w:r>
       <w:proofErr w:type="spellStart"/>
       <w:r>
@@ -4596,7 +4677,19 @@
         <w:rPr>
           <w:rFonts w:ascii="Times New Roman" w:hAnsi="Times New Roman" w:cs="Times New Roman"/>
         </w:rPr>
-        <w:t xml:space="preserve"> might have been able to compete with linear regression; however, within the scope of the project we were not able to test this. </w:t>
+        <w:t xml:space="preserve"> might have been able to compete</w:t>
+      </w:r>
+      <w:r>
+        <w:rPr>
+          <w:rFonts w:ascii="Times New Roman" w:hAnsi="Times New Roman" w:cs="Times New Roman"/>
+        </w:rPr>
+        <w:t xml:space="preserve"> with, or even surpass</w:t>
+      </w:r>
+      <w:r>
+        <w:rPr>
+          <w:rFonts w:ascii="Times New Roman" w:hAnsi="Times New Roman" w:cs="Times New Roman"/>
+        </w:rPr>
+        <w:t xml:space="preserve"> linear regression; however, within the scope of the project we were not able to test this. </w:t>
       </w:r>
     </w:p>
     <w:p>
@@ -4820,6 +4913,8 @@
             </w:r>
           </w:p>
         </w:tc>
+        <w:bookmarkStart w:id="0" w:name="_GoBack"/>
+        <w:bookmarkEnd w:id="0"/>
       </w:tr>
       <w:tr>
         <w:trPr>

</xml_diff>